<commit_message>
Added check for movement code sample
</commit_message>
<xml_diff>
--- a/Intermediary-Results/Alexander-Kocourek/Intermediary Results.docx
+++ b/Intermediary-Results/Alexander-Kocourek/Intermediary Results.docx
@@ -170,7 +170,21 @@
           <w:lang w:val="en-GB"/>
         </w:rPr>
         <w:br/>
-        <w:t>(Essential Mathematics for Games and Interactive Applications, Van Verth James M., third Edition, 2016 Boca Raton S.175)</w:t>
+        <w:t xml:space="preserve">(Essential Mathematics for Games and Interactive Applications, Van </w:t>
+      </w:r>
+      <w:proofErr w:type="spellStart"/>
+      <w:r>
+        <w:rPr>
+          <w:lang w:val="en-GB"/>
+        </w:rPr>
+        <w:t>Verth</w:t>
+      </w:r>
+      <w:proofErr w:type="spellEnd"/>
+      <w:r>
+        <w:rPr>
+          <w:lang w:val="en-GB"/>
+        </w:rPr>
+        <w:t xml:space="preserve"> James M., third Edition, 2016 Boca Raton S.175)</w:t>
       </w:r>
     </w:p>
     <w:p>
@@ -203,7 +217,21 @@
         <w:rPr>
           <w:lang w:val="en-GB"/>
         </w:rPr>
-        <w:t xml:space="preserve">To render textures on the objects, the shaders need to be adjusted. </w:t>
+        <w:t xml:space="preserve">To render textures on the objects, the </w:t>
+      </w:r>
+      <w:proofErr w:type="spellStart"/>
+      <w:r>
+        <w:rPr>
+          <w:lang w:val="en-GB"/>
+        </w:rPr>
+        <w:t>shaders</w:t>
+      </w:r>
+      <w:proofErr w:type="spellEnd"/>
+      <w:r>
+        <w:rPr>
+          <w:lang w:val="en-GB"/>
+        </w:rPr>
+        <w:t xml:space="preserve"> need to be adjusted. </w:t>
       </w:r>
       <w:r>
         <w:rPr>
@@ -266,12 +294,14 @@
         </w:rPr>
         <w:t>A “</w:t>
       </w:r>
+      <w:proofErr w:type="spellStart"/>
       <w:r>
         <w:rPr>
           <w:lang w:val="en-GB"/>
         </w:rPr>
         <w:t>PickupManager</w:t>
       </w:r>
+      <w:proofErr w:type="spellEnd"/>
       <w:r>
         <w:rPr>
           <w:lang w:val="en-GB"/>
@@ -366,7 +396,27 @@
           <w:szCs w:val="20"/>
           <w:lang w:val="en-GB" w:eastAsia="de-DE"/>
         </w:rPr>
-        <w:t>function intersect(a, b) {</w:t>
+        <w:t xml:space="preserve">function </w:t>
+      </w:r>
+      <w:proofErr w:type="gramStart"/>
+      <w:r>
+        <w:rPr>
+          <w:rFonts w:ascii="Courier New" w:eastAsia="Times New Roman" w:hAnsi="Courier New" w:cs="Courier New"/>
+          <w:sz w:val="20"/>
+          <w:szCs w:val="20"/>
+          <w:lang w:val="en-GB" w:eastAsia="de-DE"/>
+        </w:rPr>
+        <w:t>intersect(</w:t>
+      </w:r>
+      <w:proofErr w:type="gramEnd"/>
+      <w:r>
+        <w:rPr>
+          <w:rFonts w:ascii="Courier New" w:eastAsia="Times New Roman" w:hAnsi="Courier New" w:cs="Courier New"/>
+          <w:sz w:val="20"/>
+          <w:szCs w:val="20"/>
+          <w:lang w:val="en-GB" w:eastAsia="de-DE"/>
+        </w:rPr>
+        <w:t>a, b) {</w:t>
       </w:r>
     </w:p>
     <w:p>
@@ -404,7 +454,89 @@
           <w:szCs w:val="20"/>
           <w:lang w:val="en-GB" w:eastAsia="de-DE"/>
         </w:rPr>
-        <w:t xml:space="preserve">  return (a.minX &lt;= b.maxX &amp;&amp; a.maxX &gt;= b.minX) &amp;&amp;</w:t>
+        <w:t xml:space="preserve">  return (</w:t>
+      </w:r>
+      <w:proofErr w:type="spellStart"/>
+      <w:proofErr w:type="gramStart"/>
+      <w:r>
+        <w:rPr>
+          <w:rFonts w:ascii="Courier New" w:eastAsia="Times New Roman" w:hAnsi="Courier New" w:cs="Courier New"/>
+          <w:sz w:val="20"/>
+          <w:szCs w:val="20"/>
+          <w:lang w:val="en-GB" w:eastAsia="de-DE"/>
+        </w:rPr>
+        <w:t>a.minX</w:t>
+      </w:r>
+      <w:proofErr w:type="spellEnd"/>
+      <w:proofErr w:type="gramEnd"/>
+      <w:r>
+        <w:rPr>
+          <w:rFonts w:ascii="Courier New" w:eastAsia="Times New Roman" w:hAnsi="Courier New" w:cs="Courier New"/>
+          <w:sz w:val="20"/>
+          <w:szCs w:val="20"/>
+          <w:lang w:val="en-GB" w:eastAsia="de-DE"/>
+        </w:rPr>
+        <w:t xml:space="preserve"> &lt;= </w:t>
+      </w:r>
+      <w:proofErr w:type="spellStart"/>
+      <w:r>
+        <w:rPr>
+          <w:rFonts w:ascii="Courier New" w:eastAsia="Times New Roman" w:hAnsi="Courier New" w:cs="Courier New"/>
+          <w:sz w:val="20"/>
+          <w:szCs w:val="20"/>
+          <w:lang w:val="en-GB" w:eastAsia="de-DE"/>
+        </w:rPr>
+        <w:t>b.maxX</w:t>
+      </w:r>
+      <w:proofErr w:type="spellEnd"/>
+      <w:r>
+        <w:rPr>
+          <w:rFonts w:ascii="Courier New" w:eastAsia="Times New Roman" w:hAnsi="Courier New" w:cs="Courier New"/>
+          <w:sz w:val="20"/>
+          <w:szCs w:val="20"/>
+          <w:lang w:val="en-GB" w:eastAsia="de-DE"/>
+        </w:rPr>
+        <w:t xml:space="preserve"> &amp;&amp; </w:t>
+      </w:r>
+      <w:proofErr w:type="spellStart"/>
+      <w:r>
+        <w:rPr>
+          <w:rFonts w:ascii="Courier New" w:eastAsia="Times New Roman" w:hAnsi="Courier New" w:cs="Courier New"/>
+          <w:sz w:val="20"/>
+          <w:szCs w:val="20"/>
+          <w:lang w:val="en-GB" w:eastAsia="de-DE"/>
+        </w:rPr>
+        <w:t>a.maxX</w:t>
+      </w:r>
+      <w:proofErr w:type="spellEnd"/>
+      <w:r>
+        <w:rPr>
+          <w:rFonts w:ascii="Courier New" w:eastAsia="Times New Roman" w:hAnsi="Courier New" w:cs="Courier New"/>
+          <w:sz w:val="20"/>
+          <w:szCs w:val="20"/>
+          <w:lang w:val="en-GB" w:eastAsia="de-DE"/>
+        </w:rPr>
+        <w:t xml:space="preserve"> &gt;= </w:t>
+      </w:r>
+      <w:proofErr w:type="spellStart"/>
+      <w:r>
+        <w:rPr>
+          <w:rFonts w:ascii="Courier New" w:eastAsia="Times New Roman" w:hAnsi="Courier New" w:cs="Courier New"/>
+          <w:sz w:val="20"/>
+          <w:szCs w:val="20"/>
+          <w:lang w:val="en-GB" w:eastAsia="de-DE"/>
+        </w:rPr>
+        <w:t>b.minX</w:t>
+      </w:r>
+      <w:proofErr w:type="spellEnd"/>
+      <w:r>
+        <w:rPr>
+          <w:rFonts w:ascii="Courier New" w:eastAsia="Times New Roman" w:hAnsi="Courier New" w:cs="Courier New"/>
+          <w:sz w:val="20"/>
+          <w:szCs w:val="20"/>
+          <w:lang w:val="en-GB" w:eastAsia="de-DE"/>
+        </w:rPr>
+        <w:t>) &amp;&amp;</w:t>
       </w:r>
     </w:p>
     <w:p>
@@ -442,7 +574,89 @@
           <w:szCs w:val="20"/>
           <w:lang w:val="en-GB" w:eastAsia="de-DE"/>
         </w:rPr>
-        <w:t xml:space="preserve">         (a.minY &lt;= b.maxY &amp;&amp; a.maxY &gt;= b.minY) &amp;&amp;</w:t>
+        <w:t xml:space="preserve">         (</w:t>
+      </w:r>
+      <w:proofErr w:type="spellStart"/>
+      <w:proofErr w:type="gramStart"/>
+      <w:r>
+        <w:rPr>
+          <w:rFonts w:ascii="Courier New" w:eastAsia="Times New Roman" w:hAnsi="Courier New" w:cs="Courier New"/>
+          <w:sz w:val="20"/>
+          <w:szCs w:val="20"/>
+          <w:lang w:val="en-GB" w:eastAsia="de-DE"/>
+        </w:rPr>
+        <w:t>a.minY</w:t>
+      </w:r>
+      <w:proofErr w:type="spellEnd"/>
+      <w:proofErr w:type="gramEnd"/>
+      <w:r>
+        <w:rPr>
+          <w:rFonts w:ascii="Courier New" w:eastAsia="Times New Roman" w:hAnsi="Courier New" w:cs="Courier New"/>
+          <w:sz w:val="20"/>
+          <w:szCs w:val="20"/>
+          <w:lang w:val="en-GB" w:eastAsia="de-DE"/>
+        </w:rPr>
+        <w:t xml:space="preserve"> &lt;= </w:t>
+      </w:r>
+      <w:proofErr w:type="spellStart"/>
+      <w:r>
+        <w:rPr>
+          <w:rFonts w:ascii="Courier New" w:eastAsia="Times New Roman" w:hAnsi="Courier New" w:cs="Courier New"/>
+          <w:sz w:val="20"/>
+          <w:szCs w:val="20"/>
+          <w:lang w:val="en-GB" w:eastAsia="de-DE"/>
+        </w:rPr>
+        <w:t>b.maxY</w:t>
+      </w:r>
+      <w:proofErr w:type="spellEnd"/>
+      <w:r>
+        <w:rPr>
+          <w:rFonts w:ascii="Courier New" w:eastAsia="Times New Roman" w:hAnsi="Courier New" w:cs="Courier New"/>
+          <w:sz w:val="20"/>
+          <w:szCs w:val="20"/>
+          <w:lang w:val="en-GB" w:eastAsia="de-DE"/>
+        </w:rPr>
+        <w:t xml:space="preserve"> &amp;&amp; </w:t>
+      </w:r>
+      <w:proofErr w:type="spellStart"/>
+      <w:r>
+        <w:rPr>
+          <w:rFonts w:ascii="Courier New" w:eastAsia="Times New Roman" w:hAnsi="Courier New" w:cs="Courier New"/>
+          <w:sz w:val="20"/>
+          <w:szCs w:val="20"/>
+          <w:lang w:val="en-GB" w:eastAsia="de-DE"/>
+        </w:rPr>
+        <w:t>a.maxY</w:t>
+      </w:r>
+      <w:proofErr w:type="spellEnd"/>
+      <w:r>
+        <w:rPr>
+          <w:rFonts w:ascii="Courier New" w:eastAsia="Times New Roman" w:hAnsi="Courier New" w:cs="Courier New"/>
+          <w:sz w:val="20"/>
+          <w:szCs w:val="20"/>
+          <w:lang w:val="en-GB" w:eastAsia="de-DE"/>
+        </w:rPr>
+        <w:t xml:space="preserve"> &gt;= </w:t>
+      </w:r>
+      <w:proofErr w:type="spellStart"/>
+      <w:r>
+        <w:rPr>
+          <w:rFonts w:ascii="Courier New" w:eastAsia="Times New Roman" w:hAnsi="Courier New" w:cs="Courier New"/>
+          <w:sz w:val="20"/>
+          <w:szCs w:val="20"/>
+          <w:lang w:val="en-GB" w:eastAsia="de-DE"/>
+        </w:rPr>
+        <w:t>b.minY</w:t>
+      </w:r>
+      <w:proofErr w:type="spellEnd"/>
+      <w:r>
+        <w:rPr>
+          <w:rFonts w:ascii="Courier New" w:eastAsia="Times New Roman" w:hAnsi="Courier New" w:cs="Courier New"/>
+          <w:sz w:val="20"/>
+          <w:szCs w:val="20"/>
+          <w:lang w:val="en-GB" w:eastAsia="de-DE"/>
+        </w:rPr>
+        <w:t>) &amp;&amp;</w:t>
       </w:r>
     </w:p>
     <w:p>
@@ -480,7 +694,89 @@
           <w:szCs w:val="20"/>
           <w:lang w:val="en-GB" w:eastAsia="de-DE"/>
         </w:rPr>
-        <w:t xml:space="preserve">         (a.minZ &lt;= b.maxZ &amp;&amp; a.maxZ &gt;= b.minZ);</w:t>
+        <w:t xml:space="preserve">         (</w:t>
+      </w:r>
+      <w:proofErr w:type="spellStart"/>
+      <w:proofErr w:type="gramStart"/>
+      <w:r>
+        <w:rPr>
+          <w:rFonts w:ascii="Courier New" w:eastAsia="Times New Roman" w:hAnsi="Courier New" w:cs="Courier New"/>
+          <w:sz w:val="20"/>
+          <w:szCs w:val="20"/>
+          <w:lang w:val="en-GB" w:eastAsia="de-DE"/>
+        </w:rPr>
+        <w:t>a.minZ</w:t>
+      </w:r>
+      <w:proofErr w:type="spellEnd"/>
+      <w:proofErr w:type="gramEnd"/>
+      <w:r>
+        <w:rPr>
+          <w:rFonts w:ascii="Courier New" w:eastAsia="Times New Roman" w:hAnsi="Courier New" w:cs="Courier New"/>
+          <w:sz w:val="20"/>
+          <w:szCs w:val="20"/>
+          <w:lang w:val="en-GB" w:eastAsia="de-DE"/>
+        </w:rPr>
+        <w:t xml:space="preserve"> &lt;= </w:t>
+      </w:r>
+      <w:proofErr w:type="spellStart"/>
+      <w:r>
+        <w:rPr>
+          <w:rFonts w:ascii="Courier New" w:eastAsia="Times New Roman" w:hAnsi="Courier New" w:cs="Courier New"/>
+          <w:sz w:val="20"/>
+          <w:szCs w:val="20"/>
+          <w:lang w:val="en-GB" w:eastAsia="de-DE"/>
+        </w:rPr>
+        <w:t>b.maxZ</w:t>
+      </w:r>
+      <w:proofErr w:type="spellEnd"/>
+      <w:r>
+        <w:rPr>
+          <w:rFonts w:ascii="Courier New" w:eastAsia="Times New Roman" w:hAnsi="Courier New" w:cs="Courier New"/>
+          <w:sz w:val="20"/>
+          <w:szCs w:val="20"/>
+          <w:lang w:val="en-GB" w:eastAsia="de-DE"/>
+        </w:rPr>
+        <w:t xml:space="preserve"> &amp;&amp; </w:t>
+      </w:r>
+      <w:proofErr w:type="spellStart"/>
+      <w:r>
+        <w:rPr>
+          <w:rFonts w:ascii="Courier New" w:eastAsia="Times New Roman" w:hAnsi="Courier New" w:cs="Courier New"/>
+          <w:sz w:val="20"/>
+          <w:szCs w:val="20"/>
+          <w:lang w:val="en-GB" w:eastAsia="de-DE"/>
+        </w:rPr>
+        <w:t>a.maxZ</w:t>
+      </w:r>
+      <w:proofErr w:type="spellEnd"/>
+      <w:r>
+        <w:rPr>
+          <w:rFonts w:ascii="Courier New" w:eastAsia="Times New Roman" w:hAnsi="Courier New" w:cs="Courier New"/>
+          <w:sz w:val="20"/>
+          <w:szCs w:val="20"/>
+          <w:lang w:val="en-GB" w:eastAsia="de-DE"/>
+        </w:rPr>
+        <w:t xml:space="preserve"> &gt;= </w:t>
+      </w:r>
+      <w:proofErr w:type="spellStart"/>
+      <w:r>
+        <w:rPr>
+          <w:rFonts w:ascii="Courier New" w:eastAsia="Times New Roman" w:hAnsi="Courier New" w:cs="Courier New"/>
+          <w:sz w:val="20"/>
+          <w:szCs w:val="20"/>
+          <w:lang w:val="en-GB" w:eastAsia="de-DE"/>
+        </w:rPr>
+        <w:t>b.minZ</w:t>
+      </w:r>
+      <w:proofErr w:type="spellEnd"/>
+      <w:r>
+        <w:rPr>
+          <w:rFonts w:ascii="Courier New" w:eastAsia="Times New Roman" w:hAnsi="Courier New" w:cs="Courier New"/>
+          <w:sz w:val="20"/>
+          <w:szCs w:val="20"/>
+          <w:lang w:val="en-GB" w:eastAsia="de-DE"/>
+        </w:rPr>
+        <w:t>);</w:t>
       </w:r>
     </w:p>
     <w:p>
@@ -564,8 +860,482 @@
         </w:rPr>
         <w:t>When the surface is flat, we can use 2D Collision Detection (except the projectiles), which is easy to implement.</w:t>
       </w:r>
-      <w:bookmarkStart w:id="0" w:name="_GoBack"/>
-      <w:bookmarkEnd w:id="0"/>
+    </w:p>
+    <w:p>
+      <w:pPr>
+        <w:rPr>
+          <w:lang w:val="en-GB"/>
+        </w:rPr>
+      </w:pPr>
+      <w:r>
+        <w:rPr>
+          <w:lang w:val="en-GB"/>
+        </w:rPr>
+        <w:t>Movement Check example</w:t>
+      </w:r>
+    </w:p>
+    <w:p>
+      <w:pPr>
+        <w:autoSpaceDE w:val="0"/>
+        <w:autoSpaceDN w:val="0"/>
+        <w:adjustRightInd w:val="0"/>
+        <w:spacing w:after="0" w:line="240" w:lineRule="auto"/>
+        <w:rPr>
+          <w:rFonts w:ascii="Consolas" w:hAnsi="Consolas" w:cs="Consolas"/>
+          <w:sz w:val="19"/>
+          <w:szCs w:val="19"/>
+          <w:lang w:val="en-GB"/>
+        </w:rPr>
+      </w:pPr>
+      <w:r>
+        <w:rPr>
+          <w:rFonts w:ascii="Consolas" w:hAnsi="Consolas" w:cs="Consolas"/>
+          <w:color w:val="0000FF"/>
+          <w:sz w:val="19"/>
+          <w:szCs w:val="19"/>
+          <w:lang w:val="en-GB"/>
+        </w:rPr>
+        <w:t>public</w:t>
+      </w:r>
+      <w:r>
+        <w:rPr>
+          <w:rFonts w:ascii="Consolas" w:hAnsi="Consolas" w:cs="Consolas"/>
+          <w:sz w:val="19"/>
+          <w:szCs w:val="19"/>
+          <w:lang w:val="en-GB"/>
+        </w:rPr>
+        <w:t xml:space="preserve"> </w:t>
+      </w:r>
+      <w:r>
+        <w:rPr>
+          <w:rFonts w:ascii="Consolas" w:hAnsi="Consolas" w:cs="Consolas"/>
+          <w:color w:val="0000FF"/>
+          <w:sz w:val="19"/>
+          <w:szCs w:val="19"/>
+          <w:lang w:val="en-GB"/>
+        </w:rPr>
+        <w:t>void</w:t>
+      </w:r>
+      <w:r>
+        <w:rPr>
+          <w:rFonts w:ascii="Consolas" w:hAnsi="Consolas" w:cs="Consolas"/>
+          <w:sz w:val="19"/>
+          <w:szCs w:val="19"/>
+          <w:lang w:val="en-GB"/>
+        </w:rPr>
+        <w:t xml:space="preserve"> </w:t>
+      </w:r>
+      <w:proofErr w:type="spellStart"/>
+      <w:proofErr w:type="gramStart"/>
+      <w:r>
+        <w:rPr>
+          <w:rFonts w:ascii="Consolas" w:hAnsi="Consolas" w:cs="Consolas"/>
+          <w:sz w:val="19"/>
+          <w:szCs w:val="19"/>
+          <w:lang w:val="en-GB"/>
+        </w:rPr>
+        <w:t>TurnLeft</w:t>
+      </w:r>
+      <w:proofErr w:type="spellEnd"/>
+      <w:r>
+        <w:rPr>
+          <w:rFonts w:ascii="Consolas" w:hAnsi="Consolas" w:cs="Consolas"/>
+          <w:sz w:val="19"/>
+          <w:szCs w:val="19"/>
+          <w:lang w:val="en-GB"/>
+        </w:rPr>
+        <w:t>(</w:t>
+      </w:r>
+      <w:proofErr w:type="spellStart"/>
+      <w:proofErr w:type="gramEnd"/>
+      <w:r>
+        <w:rPr>
+          <w:rFonts w:ascii="Consolas" w:hAnsi="Consolas" w:cs="Consolas"/>
+          <w:color w:val="2B91AF"/>
+          <w:sz w:val="19"/>
+          <w:szCs w:val="19"/>
+          <w:lang w:val="en-GB"/>
+        </w:rPr>
+        <w:t>GameTime</w:t>
+      </w:r>
+      <w:proofErr w:type="spellEnd"/>
+      <w:r>
+        <w:rPr>
+          <w:rFonts w:ascii="Consolas" w:hAnsi="Consolas" w:cs="Consolas"/>
+          <w:sz w:val="19"/>
+          <w:szCs w:val="19"/>
+          <w:lang w:val="en-GB"/>
+        </w:rPr>
+        <w:t xml:space="preserve"> </w:t>
+      </w:r>
+      <w:proofErr w:type="spellStart"/>
+      <w:r>
+        <w:rPr>
+          <w:rFonts w:ascii="Consolas" w:hAnsi="Consolas" w:cs="Consolas"/>
+          <w:sz w:val="19"/>
+          <w:szCs w:val="19"/>
+          <w:lang w:val="en-GB"/>
+        </w:rPr>
+        <w:t>gameTime</w:t>
+      </w:r>
+      <w:proofErr w:type="spellEnd"/>
+      <w:r>
+        <w:rPr>
+          <w:rFonts w:ascii="Consolas" w:hAnsi="Consolas" w:cs="Consolas"/>
+          <w:sz w:val="19"/>
+          <w:szCs w:val="19"/>
+          <w:lang w:val="en-GB"/>
+        </w:rPr>
+        <w:t>)</w:t>
+      </w:r>
+    </w:p>
+    <w:p>
+      <w:pPr>
+        <w:autoSpaceDE w:val="0"/>
+        <w:autoSpaceDN w:val="0"/>
+        <w:adjustRightInd w:val="0"/>
+        <w:spacing w:after="0" w:line="240" w:lineRule="auto"/>
+        <w:rPr>
+          <w:rFonts w:ascii="Consolas" w:hAnsi="Consolas" w:cs="Consolas"/>
+          <w:sz w:val="19"/>
+          <w:szCs w:val="19"/>
+          <w:lang w:val="en-GB"/>
+        </w:rPr>
+      </w:pPr>
+      <w:r>
+        <w:rPr>
+          <w:rFonts w:ascii="Consolas" w:hAnsi="Consolas" w:cs="Consolas"/>
+          <w:sz w:val="19"/>
+          <w:szCs w:val="19"/>
+          <w:lang w:val="en-GB"/>
+        </w:rPr>
+        <w:t xml:space="preserve">        {</w:t>
+      </w:r>
+    </w:p>
+    <w:p>
+      <w:pPr>
+        <w:autoSpaceDE w:val="0"/>
+        <w:autoSpaceDN w:val="0"/>
+        <w:adjustRightInd w:val="0"/>
+        <w:spacing w:after="0" w:line="240" w:lineRule="auto"/>
+        <w:rPr>
+          <w:rFonts w:ascii="Consolas" w:hAnsi="Consolas" w:cs="Consolas"/>
+          <w:sz w:val="19"/>
+          <w:szCs w:val="19"/>
+          <w:lang w:val="en-GB"/>
+        </w:rPr>
+      </w:pPr>
+      <w:r>
+        <w:rPr>
+          <w:rFonts w:ascii="Consolas" w:hAnsi="Consolas" w:cs="Consolas"/>
+          <w:sz w:val="19"/>
+          <w:szCs w:val="19"/>
+          <w:lang w:val="en-GB"/>
+        </w:rPr>
+        <w:t xml:space="preserve">            </w:t>
+      </w:r>
+      <w:r>
+        <w:rPr>
+          <w:rFonts w:ascii="Consolas" w:hAnsi="Consolas" w:cs="Consolas"/>
+          <w:color w:val="0000FF"/>
+          <w:sz w:val="19"/>
+          <w:szCs w:val="19"/>
+          <w:lang w:val="en-GB"/>
+        </w:rPr>
+        <w:t>float</w:t>
+      </w:r>
+      <w:r>
+        <w:rPr>
+          <w:rFonts w:ascii="Consolas" w:hAnsi="Consolas" w:cs="Consolas"/>
+          <w:sz w:val="19"/>
+          <w:szCs w:val="19"/>
+          <w:lang w:val="en-GB"/>
+        </w:rPr>
+        <w:t xml:space="preserve"> </w:t>
+      </w:r>
+      <w:proofErr w:type="spellStart"/>
+      <w:r>
+        <w:rPr>
+          <w:rFonts w:ascii="Consolas" w:hAnsi="Consolas" w:cs="Consolas"/>
+          <w:sz w:val="19"/>
+          <w:szCs w:val="19"/>
+          <w:lang w:val="en-GB"/>
+        </w:rPr>
+        <w:t>oldRotation</w:t>
+      </w:r>
+      <w:proofErr w:type="spellEnd"/>
+      <w:r>
+        <w:rPr>
+          <w:rFonts w:ascii="Consolas" w:hAnsi="Consolas" w:cs="Consolas"/>
+          <w:sz w:val="19"/>
+          <w:szCs w:val="19"/>
+          <w:lang w:val="en-GB"/>
+        </w:rPr>
+        <w:t xml:space="preserve"> = Rotation;</w:t>
+      </w:r>
+    </w:p>
+    <w:p>
+      <w:pPr>
+        <w:autoSpaceDE w:val="0"/>
+        <w:autoSpaceDN w:val="0"/>
+        <w:adjustRightInd w:val="0"/>
+        <w:spacing w:after="0" w:line="240" w:lineRule="auto"/>
+        <w:rPr>
+          <w:rFonts w:ascii="Consolas" w:hAnsi="Consolas" w:cs="Consolas"/>
+          <w:sz w:val="19"/>
+          <w:szCs w:val="19"/>
+          <w:lang w:val="en-GB"/>
+        </w:rPr>
+      </w:pPr>
+      <w:r>
+        <w:rPr>
+          <w:rFonts w:ascii="Consolas" w:hAnsi="Consolas" w:cs="Consolas"/>
+          <w:sz w:val="19"/>
+          <w:szCs w:val="19"/>
+          <w:lang w:val="en-GB"/>
+        </w:rPr>
+        <w:t xml:space="preserve">            Rotation -= </w:t>
+      </w:r>
+      <w:proofErr w:type="spellStart"/>
+      <w:r>
+        <w:rPr>
+          <w:rFonts w:ascii="Consolas" w:hAnsi="Consolas" w:cs="Consolas"/>
+          <w:sz w:val="19"/>
+          <w:szCs w:val="19"/>
+          <w:lang w:val="en-GB"/>
+        </w:rPr>
+        <w:t>RotationSpeed</w:t>
+      </w:r>
+      <w:proofErr w:type="spellEnd"/>
+      <w:r>
+        <w:rPr>
+          <w:rFonts w:ascii="Consolas" w:hAnsi="Consolas" w:cs="Consolas"/>
+          <w:sz w:val="19"/>
+          <w:szCs w:val="19"/>
+          <w:lang w:val="en-GB"/>
+        </w:rPr>
+        <w:t xml:space="preserve"> * (</w:t>
+      </w:r>
+      <w:r>
+        <w:rPr>
+          <w:rFonts w:ascii="Consolas" w:hAnsi="Consolas" w:cs="Consolas"/>
+          <w:color w:val="0000FF"/>
+          <w:sz w:val="19"/>
+          <w:szCs w:val="19"/>
+          <w:lang w:val="en-GB"/>
+        </w:rPr>
+        <w:t>float</w:t>
+      </w:r>
+      <w:r>
+        <w:rPr>
+          <w:rFonts w:ascii="Consolas" w:hAnsi="Consolas" w:cs="Consolas"/>
+          <w:sz w:val="19"/>
+          <w:szCs w:val="19"/>
+          <w:lang w:val="en-GB"/>
+        </w:rPr>
+        <w:t>)</w:t>
+      </w:r>
+      <w:proofErr w:type="spellStart"/>
+      <w:proofErr w:type="gramStart"/>
+      <w:r>
+        <w:rPr>
+          <w:rFonts w:ascii="Consolas" w:hAnsi="Consolas" w:cs="Consolas"/>
+          <w:sz w:val="19"/>
+          <w:szCs w:val="19"/>
+          <w:lang w:val="en-GB"/>
+        </w:rPr>
+        <w:t>gameTime.ElapsedGameTime.TotalSeconds</w:t>
+      </w:r>
+      <w:proofErr w:type="spellEnd"/>
+      <w:proofErr w:type="gramEnd"/>
+      <w:r>
+        <w:rPr>
+          <w:rFonts w:ascii="Consolas" w:hAnsi="Consolas" w:cs="Consolas"/>
+          <w:sz w:val="19"/>
+          <w:szCs w:val="19"/>
+          <w:lang w:val="en-GB"/>
+        </w:rPr>
+        <w:t>;</w:t>
+      </w:r>
+    </w:p>
+    <w:p>
+      <w:pPr>
+        <w:autoSpaceDE w:val="0"/>
+        <w:autoSpaceDN w:val="0"/>
+        <w:adjustRightInd w:val="0"/>
+        <w:spacing w:after="0" w:line="240" w:lineRule="auto"/>
+        <w:rPr>
+          <w:rFonts w:ascii="Consolas" w:hAnsi="Consolas" w:cs="Consolas"/>
+          <w:sz w:val="19"/>
+          <w:szCs w:val="19"/>
+          <w:lang w:val="en-GB"/>
+        </w:rPr>
+      </w:pPr>
+      <w:r>
+        <w:rPr>
+          <w:rFonts w:ascii="Consolas" w:hAnsi="Consolas" w:cs="Consolas"/>
+          <w:sz w:val="19"/>
+          <w:szCs w:val="19"/>
+          <w:lang w:val="en-GB"/>
+        </w:rPr>
+        <w:t xml:space="preserve">            </w:t>
+      </w:r>
+      <w:r>
+        <w:rPr>
+          <w:rFonts w:ascii="Consolas" w:hAnsi="Consolas" w:cs="Consolas"/>
+          <w:color w:val="0000FF"/>
+          <w:sz w:val="19"/>
+          <w:szCs w:val="19"/>
+          <w:lang w:val="en-GB"/>
+        </w:rPr>
+        <w:t>if</w:t>
+      </w:r>
+      <w:r>
+        <w:rPr>
+          <w:rFonts w:ascii="Consolas" w:hAnsi="Consolas" w:cs="Consolas"/>
+          <w:sz w:val="19"/>
+          <w:szCs w:val="19"/>
+          <w:lang w:val="en-GB"/>
+        </w:rPr>
+        <w:t xml:space="preserve"> (</w:t>
+      </w:r>
+      <w:proofErr w:type="spellStart"/>
+      <w:r>
+        <w:rPr>
+          <w:rFonts w:ascii="Consolas" w:hAnsi="Consolas" w:cs="Consolas"/>
+          <w:sz w:val="19"/>
+          <w:szCs w:val="19"/>
+          <w:lang w:val="en-GB"/>
+        </w:rPr>
+        <w:t>CanMove</w:t>
+      </w:r>
+      <w:proofErr w:type="spellEnd"/>
+      <w:r>
+        <w:rPr>
+          <w:rFonts w:ascii="Consolas" w:hAnsi="Consolas" w:cs="Consolas"/>
+          <w:sz w:val="19"/>
+          <w:szCs w:val="19"/>
+          <w:lang w:val="en-GB"/>
+        </w:rPr>
+        <w:t>(</w:t>
+      </w:r>
+      <w:proofErr w:type="spellStart"/>
+      <w:proofErr w:type="gramStart"/>
+      <w:r>
+        <w:rPr>
+          <w:rFonts w:ascii="Consolas" w:hAnsi="Consolas" w:cs="Consolas"/>
+          <w:color w:val="0000FF"/>
+          <w:sz w:val="19"/>
+          <w:szCs w:val="19"/>
+          <w:lang w:val="en-GB"/>
+        </w:rPr>
+        <w:t>this</w:t>
+      </w:r>
+      <w:r>
+        <w:rPr>
+          <w:rFonts w:ascii="Consolas" w:hAnsi="Consolas" w:cs="Consolas"/>
+          <w:sz w:val="19"/>
+          <w:szCs w:val="19"/>
+          <w:lang w:val="en-GB"/>
+        </w:rPr>
+        <w:t>.Bounds</w:t>
+      </w:r>
+      <w:proofErr w:type="spellEnd"/>
+      <w:proofErr w:type="gramEnd"/>
+      <w:r>
+        <w:rPr>
+          <w:rFonts w:ascii="Consolas" w:hAnsi="Consolas" w:cs="Consolas"/>
+          <w:sz w:val="19"/>
+          <w:szCs w:val="19"/>
+          <w:lang w:val="en-GB"/>
+        </w:rPr>
+        <w:t>)</w:t>
+      </w:r>
+      <w:r>
+        <w:rPr>
+          <w:rFonts w:ascii="Consolas" w:hAnsi="Consolas" w:cs="Consolas"/>
+          <w:sz w:val="19"/>
+          <w:szCs w:val="19"/>
+          <w:lang w:val="en-GB"/>
+        </w:rPr>
+        <w:t xml:space="preserve"> == false</w:t>
+      </w:r>
+      <w:r>
+        <w:rPr>
+          <w:rFonts w:ascii="Consolas" w:hAnsi="Consolas" w:cs="Consolas"/>
+          <w:sz w:val="19"/>
+          <w:szCs w:val="19"/>
+          <w:lang w:val="en-GB"/>
+        </w:rPr>
+        <w:t xml:space="preserve">) </w:t>
+      </w:r>
+    </w:p>
+    <w:p>
+      <w:pPr>
+        <w:autoSpaceDE w:val="0"/>
+        <w:autoSpaceDN w:val="0"/>
+        <w:adjustRightInd w:val="0"/>
+        <w:spacing w:after="0" w:line="240" w:lineRule="auto"/>
+        <w:ind w:left="1416"/>
+        <w:rPr>
+          <w:rFonts w:ascii="Consolas" w:hAnsi="Consolas" w:cs="Consolas"/>
+          <w:sz w:val="19"/>
+          <w:szCs w:val="19"/>
+          <w:lang w:val="en-GB"/>
+        </w:rPr>
+      </w:pPr>
+      <w:r>
+        <w:rPr>
+          <w:rFonts w:ascii="Consolas" w:hAnsi="Consolas" w:cs="Consolas"/>
+          <w:sz w:val="19"/>
+          <w:szCs w:val="19"/>
+          <w:lang w:val="en-GB"/>
+        </w:rPr>
+        <w:t xml:space="preserve">Rotation = </w:t>
+      </w:r>
+      <w:proofErr w:type="spellStart"/>
+      <w:r>
+        <w:rPr>
+          <w:rFonts w:ascii="Consolas" w:hAnsi="Consolas" w:cs="Consolas"/>
+          <w:sz w:val="19"/>
+          <w:szCs w:val="19"/>
+          <w:lang w:val="en-GB"/>
+        </w:rPr>
+        <w:t>oldRotation</w:t>
+      </w:r>
+      <w:proofErr w:type="spellEnd"/>
+      <w:r>
+        <w:rPr>
+          <w:rFonts w:ascii="Consolas" w:hAnsi="Consolas" w:cs="Consolas"/>
+          <w:sz w:val="19"/>
+          <w:szCs w:val="19"/>
+          <w:lang w:val="en-GB"/>
+        </w:rPr>
+        <w:t>;</w:t>
+      </w:r>
+    </w:p>
+    <w:p>
+      <w:pPr>
+        <w:autoSpaceDE w:val="0"/>
+        <w:autoSpaceDN w:val="0"/>
+        <w:adjustRightInd w:val="0"/>
+        <w:spacing w:after="0" w:line="240" w:lineRule="auto"/>
+        <w:rPr>
+          <w:rFonts w:ascii="Consolas" w:hAnsi="Consolas" w:cs="Consolas"/>
+          <w:sz w:val="19"/>
+          <w:szCs w:val="19"/>
+          <w:lang w:val="en-GB"/>
+        </w:rPr>
+      </w:pPr>
+      <w:r>
+        <w:rPr>
+          <w:rFonts w:ascii="Consolas" w:hAnsi="Consolas" w:cs="Consolas"/>
+          <w:sz w:val="19"/>
+          <w:szCs w:val="19"/>
+          <w:lang w:val="en-GB"/>
+        </w:rPr>
+        <w:t xml:space="preserve">        }</w:t>
+      </w:r>
     </w:p>
     <w:p>
       <w:pPr>
@@ -598,6 +1368,1955 @@
     </w:p>
     <w:p>
       <w:pPr>
+        <w:autoSpaceDE w:val="0"/>
+        <w:autoSpaceDN w:val="0"/>
+        <w:adjustRightInd w:val="0"/>
+        <w:spacing w:after="0" w:line="240" w:lineRule="auto"/>
+        <w:rPr>
+          <w:rFonts w:ascii="Consolas" w:hAnsi="Consolas" w:cs="Consolas"/>
+          <w:sz w:val="19"/>
+          <w:szCs w:val="19"/>
+          <w:lang w:val="en-GB"/>
+        </w:rPr>
+      </w:pPr>
+      <w:r>
+        <w:rPr>
+          <w:rFonts w:ascii="Consolas" w:hAnsi="Consolas" w:cs="Consolas"/>
+          <w:color w:val="0000FF"/>
+          <w:sz w:val="19"/>
+          <w:szCs w:val="19"/>
+          <w:lang w:val="en-GB"/>
+        </w:rPr>
+        <w:t>public</w:t>
+      </w:r>
+      <w:r>
+        <w:rPr>
+          <w:rFonts w:ascii="Consolas" w:hAnsi="Consolas" w:cs="Consolas"/>
+          <w:sz w:val="19"/>
+          <w:szCs w:val="19"/>
+          <w:lang w:val="en-GB"/>
+        </w:rPr>
+        <w:t xml:space="preserve"> </w:t>
+      </w:r>
+      <w:r>
+        <w:rPr>
+          <w:rFonts w:ascii="Consolas" w:hAnsi="Consolas" w:cs="Consolas"/>
+          <w:color w:val="0000FF"/>
+          <w:sz w:val="19"/>
+          <w:szCs w:val="19"/>
+          <w:lang w:val="en-GB"/>
+        </w:rPr>
+        <w:t>override</w:t>
+      </w:r>
+      <w:r>
+        <w:rPr>
+          <w:rFonts w:ascii="Consolas" w:hAnsi="Consolas" w:cs="Consolas"/>
+          <w:sz w:val="19"/>
+          <w:szCs w:val="19"/>
+          <w:lang w:val="en-GB"/>
+        </w:rPr>
+        <w:t xml:space="preserve"> </w:t>
+      </w:r>
+      <w:r>
+        <w:rPr>
+          <w:rFonts w:ascii="Consolas" w:hAnsi="Consolas" w:cs="Consolas"/>
+          <w:color w:val="0000FF"/>
+          <w:sz w:val="19"/>
+          <w:szCs w:val="19"/>
+          <w:lang w:val="en-GB"/>
+        </w:rPr>
+        <w:t>void</w:t>
+      </w:r>
+      <w:r>
+        <w:rPr>
+          <w:rFonts w:ascii="Consolas" w:hAnsi="Consolas" w:cs="Consolas"/>
+          <w:sz w:val="19"/>
+          <w:szCs w:val="19"/>
+          <w:lang w:val="en-GB"/>
+        </w:rPr>
+        <w:t xml:space="preserve"> </w:t>
+      </w:r>
+      <w:proofErr w:type="spellStart"/>
+      <w:proofErr w:type="gramStart"/>
+      <w:r>
+        <w:rPr>
+          <w:rFonts w:ascii="Consolas" w:hAnsi="Consolas" w:cs="Consolas"/>
+          <w:sz w:val="19"/>
+          <w:szCs w:val="19"/>
+          <w:lang w:val="en-GB"/>
+        </w:rPr>
+        <w:t>MoveForward</w:t>
+      </w:r>
+      <w:proofErr w:type="spellEnd"/>
+      <w:r>
+        <w:rPr>
+          <w:rFonts w:ascii="Consolas" w:hAnsi="Consolas" w:cs="Consolas"/>
+          <w:sz w:val="19"/>
+          <w:szCs w:val="19"/>
+          <w:lang w:val="en-GB"/>
+        </w:rPr>
+        <w:t>(</w:t>
+      </w:r>
+      <w:proofErr w:type="spellStart"/>
+      <w:proofErr w:type="gramEnd"/>
+      <w:r>
+        <w:rPr>
+          <w:rFonts w:ascii="Consolas" w:hAnsi="Consolas" w:cs="Consolas"/>
+          <w:color w:val="2B91AF"/>
+          <w:sz w:val="19"/>
+          <w:szCs w:val="19"/>
+          <w:lang w:val="en-GB"/>
+        </w:rPr>
+        <w:t>GameTime</w:t>
+      </w:r>
+      <w:proofErr w:type="spellEnd"/>
+      <w:r>
+        <w:rPr>
+          <w:rFonts w:ascii="Consolas" w:hAnsi="Consolas" w:cs="Consolas"/>
+          <w:sz w:val="19"/>
+          <w:szCs w:val="19"/>
+          <w:lang w:val="en-GB"/>
+        </w:rPr>
+        <w:t xml:space="preserve"> </w:t>
+      </w:r>
+      <w:proofErr w:type="spellStart"/>
+      <w:r>
+        <w:rPr>
+          <w:rFonts w:ascii="Consolas" w:hAnsi="Consolas" w:cs="Consolas"/>
+          <w:sz w:val="19"/>
+          <w:szCs w:val="19"/>
+          <w:lang w:val="en-GB"/>
+        </w:rPr>
+        <w:t>gameTime</w:t>
+      </w:r>
+      <w:proofErr w:type="spellEnd"/>
+      <w:r>
+        <w:rPr>
+          <w:rFonts w:ascii="Consolas" w:hAnsi="Consolas" w:cs="Consolas"/>
+          <w:sz w:val="19"/>
+          <w:szCs w:val="19"/>
+          <w:lang w:val="en-GB"/>
+        </w:rPr>
+        <w:t>)</w:t>
+      </w:r>
+    </w:p>
+    <w:p>
+      <w:pPr>
+        <w:autoSpaceDE w:val="0"/>
+        <w:autoSpaceDN w:val="0"/>
+        <w:adjustRightInd w:val="0"/>
+        <w:spacing w:after="0" w:line="240" w:lineRule="auto"/>
+        <w:rPr>
+          <w:rFonts w:ascii="Consolas" w:hAnsi="Consolas" w:cs="Consolas"/>
+          <w:sz w:val="19"/>
+          <w:szCs w:val="19"/>
+          <w:lang w:val="en-GB"/>
+        </w:rPr>
+      </w:pPr>
+      <w:r>
+        <w:rPr>
+          <w:rFonts w:ascii="Consolas" w:hAnsi="Consolas" w:cs="Consolas"/>
+          <w:sz w:val="19"/>
+          <w:szCs w:val="19"/>
+          <w:lang w:val="en-GB"/>
+        </w:rPr>
+        <w:t>{</w:t>
+      </w:r>
+    </w:p>
+    <w:p>
+      <w:pPr>
+        <w:autoSpaceDE w:val="0"/>
+        <w:autoSpaceDN w:val="0"/>
+        <w:adjustRightInd w:val="0"/>
+        <w:spacing w:after="0" w:line="240" w:lineRule="auto"/>
+        <w:rPr>
+          <w:rFonts w:ascii="Consolas" w:hAnsi="Consolas" w:cs="Consolas"/>
+          <w:sz w:val="19"/>
+          <w:szCs w:val="19"/>
+          <w:lang w:val="en-GB"/>
+        </w:rPr>
+      </w:pPr>
+      <w:r>
+        <w:rPr>
+          <w:rFonts w:ascii="Consolas" w:hAnsi="Consolas" w:cs="Consolas"/>
+          <w:sz w:val="19"/>
+          <w:szCs w:val="19"/>
+          <w:lang w:val="en-GB"/>
+        </w:rPr>
+        <w:t>// Calculate the new coordinates</w:t>
+      </w:r>
+      <w:r>
+        <w:rPr>
+          <w:rFonts w:ascii="Consolas" w:hAnsi="Consolas" w:cs="Consolas"/>
+          <w:sz w:val="19"/>
+          <w:szCs w:val="19"/>
+          <w:lang w:val="en-GB"/>
+        </w:rPr>
+        <w:t xml:space="preserve">            </w:t>
+      </w:r>
+    </w:p>
+    <w:p>
+      <w:pPr>
+        <w:autoSpaceDE w:val="0"/>
+        <w:autoSpaceDN w:val="0"/>
+        <w:adjustRightInd w:val="0"/>
+        <w:spacing w:after="0" w:line="240" w:lineRule="auto"/>
+        <w:rPr>
+          <w:rFonts w:ascii="Consolas" w:hAnsi="Consolas" w:cs="Consolas"/>
+          <w:sz w:val="19"/>
+          <w:szCs w:val="19"/>
+          <w:lang w:val="en-GB"/>
+        </w:rPr>
+      </w:pPr>
+      <w:r>
+        <w:rPr>
+          <w:rFonts w:ascii="Consolas" w:hAnsi="Consolas" w:cs="Consolas"/>
+          <w:color w:val="0000FF"/>
+          <w:sz w:val="19"/>
+          <w:szCs w:val="19"/>
+          <w:lang w:val="en-GB"/>
+        </w:rPr>
+        <w:t>float</w:t>
+      </w:r>
+      <w:r>
+        <w:rPr>
+          <w:rFonts w:ascii="Consolas" w:hAnsi="Consolas" w:cs="Consolas"/>
+          <w:sz w:val="19"/>
+          <w:szCs w:val="19"/>
+          <w:lang w:val="en-GB"/>
+        </w:rPr>
+        <w:t xml:space="preserve"> dx = (</w:t>
+      </w:r>
+      <w:r>
+        <w:rPr>
+          <w:rFonts w:ascii="Consolas" w:hAnsi="Consolas" w:cs="Consolas"/>
+          <w:color w:val="0000FF"/>
+          <w:sz w:val="19"/>
+          <w:szCs w:val="19"/>
+          <w:lang w:val="en-GB"/>
+        </w:rPr>
+        <w:t>float</w:t>
+      </w:r>
+      <w:r>
+        <w:rPr>
+          <w:rFonts w:ascii="Consolas" w:hAnsi="Consolas" w:cs="Consolas"/>
+          <w:sz w:val="19"/>
+          <w:szCs w:val="19"/>
+          <w:lang w:val="en-GB"/>
+        </w:rPr>
+        <w:t>)</w:t>
+      </w:r>
+      <w:proofErr w:type="spellStart"/>
+      <w:r>
+        <w:rPr>
+          <w:rFonts w:ascii="Consolas" w:hAnsi="Consolas" w:cs="Consolas"/>
+          <w:color w:val="2B91AF"/>
+          <w:sz w:val="19"/>
+          <w:szCs w:val="19"/>
+          <w:lang w:val="en-GB"/>
+        </w:rPr>
+        <w:t>Math</w:t>
+      </w:r>
+      <w:r>
+        <w:rPr>
+          <w:rFonts w:ascii="Consolas" w:hAnsi="Consolas" w:cs="Consolas"/>
+          <w:sz w:val="19"/>
+          <w:szCs w:val="19"/>
+          <w:lang w:val="en-GB"/>
+        </w:rPr>
+        <w:t>.Sin</w:t>
+      </w:r>
+      <w:proofErr w:type="spellEnd"/>
+      <w:r>
+        <w:rPr>
+          <w:rFonts w:ascii="Consolas" w:hAnsi="Consolas" w:cs="Consolas"/>
+          <w:sz w:val="19"/>
+          <w:szCs w:val="19"/>
+          <w:lang w:val="en-GB"/>
+        </w:rPr>
+        <w:t>(</w:t>
+      </w:r>
+      <w:proofErr w:type="spellStart"/>
+      <w:r>
+        <w:rPr>
+          <w:rFonts w:ascii="Consolas" w:hAnsi="Consolas" w:cs="Consolas"/>
+          <w:color w:val="2B91AF"/>
+          <w:sz w:val="19"/>
+          <w:szCs w:val="19"/>
+          <w:lang w:val="en-GB"/>
+        </w:rPr>
+        <w:t>MathHelper</w:t>
+      </w:r>
+      <w:r>
+        <w:rPr>
+          <w:rFonts w:ascii="Consolas" w:hAnsi="Consolas" w:cs="Consolas"/>
+          <w:sz w:val="19"/>
+          <w:szCs w:val="19"/>
+          <w:lang w:val="en-GB"/>
+        </w:rPr>
+        <w:t>.ToRadians</w:t>
+      </w:r>
+      <w:proofErr w:type="spellEnd"/>
+      <w:r>
+        <w:rPr>
+          <w:rFonts w:ascii="Consolas" w:hAnsi="Consolas" w:cs="Consolas"/>
+          <w:sz w:val="19"/>
+          <w:szCs w:val="19"/>
+          <w:lang w:val="en-GB"/>
+        </w:rPr>
+        <w:t xml:space="preserve">(Rotation)) * Speed * </w:t>
+      </w:r>
+      <w:r>
+        <w:rPr>
+          <w:rFonts w:ascii="Consolas" w:hAnsi="Consolas" w:cs="Consolas"/>
+          <w:sz w:val="19"/>
+          <w:szCs w:val="19"/>
+          <w:lang w:val="en-GB"/>
+        </w:rPr>
+        <w:t xml:space="preserve">        </w:t>
+      </w:r>
+      <w:r>
+        <w:rPr>
+          <w:rFonts w:ascii="Consolas" w:hAnsi="Consolas" w:cs="Consolas"/>
+          <w:sz w:val="19"/>
+          <w:szCs w:val="19"/>
+          <w:lang w:val="en-GB"/>
+        </w:rPr>
+        <w:tab/>
+      </w:r>
+      <w:r>
+        <w:rPr>
+          <w:rFonts w:ascii="Consolas" w:hAnsi="Consolas" w:cs="Consolas"/>
+          <w:sz w:val="19"/>
+          <w:szCs w:val="19"/>
+          <w:lang w:val="en-GB"/>
+        </w:rPr>
+        <w:t>(</w:t>
+      </w:r>
+      <w:r>
+        <w:rPr>
+          <w:rFonts w:ascii="Consolas" w:hAnsi="Consolas" w:cs="Consolas"/>
+          <w:color w:val="0000FF"/>
+          <w:sz w:val="19"/>
+          <w:szCs w:val="19"/>
+          <w:lang w:val="en-GB"/>
+        </w:rPr>
+        <w:t>float</w:t>
+      </w:r>
+      <w:r>
+        <w:rPr>
+          <w:rFonts w:ascii="Consolas" w:hAnsi="Consolas" w:cs="Consolas"/>
+          <w:sz w:val="19"/>
+          <w:szCs w:val="19"/>
+          <w:lang w:val="en-GB"/>
+        </w:rPr>
+        <w:t>)</w:t>
+      </w:r>
+      <w:proofErr w:type="spellStart"/>
+      <w:proofErr w:type="gramStart"/>
+      <w:r>
+        <w:rPr>
+          <w:rFonts w:ascii="Consolas" w:hAnsi="Consolas" w:cs="Consolas"/>
+          <w:sz w:val="19"/>
+          <w:szCs w:val="19"/>
+          <w:lang w:val="en-GB"/>
+        </w:rPr>
+        <w:t>gameTime.ElapsedGameTime.TotalSeconds</w:t>
+      </w:r>
+      <w:proofErr w:type="spellEnd"/>
+      <w:proofErr w:type="gramEnd"/>
+      <w:r>
+        <w:rPr>
+          <w:rFonts w:ascii="Consolas" w:hAnsi="Consolas" w:cs="Consolas"/>
+          <w:sz w:val="19"/>
+          <w:szCs w:val="19"/>
+          <w:lang w:val="en-GB"/>
+        </w:rPr>
+        <w:t>;</w:t>
+      </w:r>
+    </w:p>
+    <w:p>
+      <w:pPr>
+        <w:autoSpaceDE w:val="0"/>
+        <w:autoSpaceDN w:val="0"/>
+        <w:adjustRightInd w:val="0"/>
+        <w:spacing w:after="0" w:line="240" w:lineRule="auto"/>
+        <w:rPr>
+          <w:rFonts w:ascii="Consolas" w:hAnsi="Consolas" w:cs="Consolas"/>
+          <w:sz w:val="19"/>
+          <w:szCs w:val="19"/>
+          <w:lang w:val="en-GB"/>
+        </w:rPr>
+      </w:pPr>
+      <w:r>
+        <w:rPr>
+          <w:rFonts w:ascii="Consolas" w:hAnsi="Consolas" w:cs="Consolas"/>
+          <w:color w:val="0000FF"/>
+          <w:sz w:val="19"/>
+          <w:szCs w:val="19"/>
+          <w:lang w:val="en-GB"/>
+        </w:rPr>
+        <w:t>float</w:t>
+      </w:r>
+      <w:r>
+        <w:rPr>
+          <w:rFonts w:ascii="Consolas" w:hAnsi="Consolas" w:cs="Consolas"/>
+          <w:sz w:val="19"/>
+          <w:szCs w:val="19"/>
+          <w:lang w:val="en-GB"/>
+        </w:rPr>
+        <w:t xml:space="preserve"> </w:t>
+      </w:r>
+      <w:proofErr w:type="spellStart"/>
+      <w:r>
+        <w:rPr>
+          <w:rFonts w:ascii="Consolas" w:hAnsi="Consolas" w:cs="Consolas"/>
+          <w:sz w:val="19"/>
+          <w:szCs w:val="19"/>
+          <w:lang w:val="en-GB"/>
+        </w:rPr>
+        <w:t>dy</w:t>
+      </w:r>
+      <w:proofErr w:type="spellEnd"/>
+      <w:r>
+        <w:rPr>
+          <w:rFonts w:ascii="Consolas" w:hAnsi="Consolas" w:cs="Consolas"/>
+          <w:sz w:val="19"/>
+          <w:szCs w:val="19"/>
+          <w:lang w:val="en-GB"/>
+        </w:rPr>
+        <w:t xml:space="preserve"> = (</w:t>
+      </w:r>
+      <w:r>
+        <w:rPr>
+          <w:rFonts w:ascii="Consolas" w:hAnsi="Consolas" w:cs="Consolas"/>
+          <w:color w:val="0000FF"/>
+          <w:sz w:val="19"/>
+          <w:szCs w:val="19"/>
+          <w:lang w:val="en-GB"/>
+        </w:rPr>
+        <w:t>float</w:t>
+      </w:r>
+      <w:r>
+        <w:rPr>
+          <w:rFonts w:ascii="Consolas" w:hAnsi="Consolas" w:cs="Consolas"/>
+          <w:sz w:val="19"/>
+          <w:szCs w:val="19"/>
+          <w:lang w:val="en-GB"/>
+        </w:rPr>
+        <w:t>)</w:t>
+      </w:r>
+      <w:proofErr w:type="spellStart"/>
+      <w:r>
+        <w:rPr>
+          <w:rFonts w:ascii="Consolas" w:hAnsi="Consolas" w:cs="Consolas"/>
+          <w:color w:val="2B91AF"/>
+          <w:sz w:val="19"/>
+          <w:szCs w:val="19"/>
+          <w:lang w:val="en-GB"/>
+        </w:rPr>
+        <w:t>Math</w:t>
+      </w:r>
+      <w:r>
+        <w:rPr>
+          <w:rFonts w:ascii="Consolas" w:hAnsi="Consolas" w:cs="Consolas"/>
+          <w:sz w:val="19"/>
+          <w:szCs w:val="19"/>
+          <w:lang w:val="en-GB"/>
+        </w:rPr>
+        <w:t>.Cos</w:t>
+      </w:r>
+      <w:proofErr w:type="spellEnd"/>
+      <w:r>
+        <w:rPr>
+          <w:rFonts w:ascii="Consolas" w:hAnsi="Consolas" w:cs="Consolas"/>
+          <w:sz w:val="19"/>
+          <w:szCs w:val="19"/>
+          <w:lang w:val="en-GB"/>
+        </w:rPr>
+        <w:t>(</w:t>
+      </w:r>
+      <w:proofErr w:type="spellStart"/>
+      <w:r>
+        <w:rPr>
+          <w:rFonts w:ascii="Consolas" w:hAnsi="Consolas" w:cs="Consolas"/>
+          <w:color w:val="2B91AF"/>
+          <w:sz w:val="19"/>
+          <w:szCs w:val="19"/>
+          <w:lang w:val="en-GB"/>
+        </w:rPr>
+        <w:t>MathHelper</w:t>
+      </w:r>
+      <w:r>
+        <w:rPr>
+          <w:rFonts w:ascii="Consolas" w:hAnsi="Consolas" w:cs="Consolas"/>
+          <w:sz w:val="19"/>
+          <w:szCs w:val="19"/>
+          <w:lang w:val="en-GB"/>
+        </w:rPr>
+        <w:t>.ToRadians</w:t>
+      </w:r>
+      <w:proofErr w:type="spellEnd"/>
+      <w:r>
+        <w:rPr>
+          <w:rFonts w:ascii="Consolas" w:hAnsi="Consolas" w:cs="Consolas"/>
+          <w:sz w:val="19"/>
+          <w:szCs w:val="19"/>
+          <w:lang w:val="en-GB"/>
+        </w:rPr>
+        <w:t xml:space="preserve">(Rotation)) * Speed </w:t>
+      </w:r>
+      <w:r>
+        <w:rPr>
+          <w:rFonts w:ascii="Consolas" w:hAnsi="Consolas" w:cs="Consolas"/>
+          <w:sz w:val="19"/>
+          <w:szCs w:val="19"/>
+          <w:lang w:val="en-GB"/>
+        </w:rPr>
+        <w:t>*</w:t>
+      </w:r>
+      <w:r>
+        <w:rPr>
+          <w:rFonts w:ascii="Consolas" w:hAnsi="Consolas" w:cs="Consolas"/>
+          <w:sz w:val="19"/>
+          <w:szCs w:val="19"/>
+          <w:lang w:val="en-GB"/>
+        </w:rPr>
+        <w:t xml:space="preserve">    </w:t>
+      </w:r>
+      <w:proofErr w:type="gramStart"/>
+      <w:r>
+        <w:rPr>
+          <w:rFonts w:ascii="Consolas" w:hAnsi="Consolas" w:cs="Consolas"/>
+          <w:color w:val="0000FF"/>
+          <w:sz w:val="19"/>
+          <w:szCs w:val="19"/>
+          <w:lang w:val="en-GB"/>
+        </w:rPr>
+        <w:t>float</w:t>
+      </w:r>
+      <w:r>
+        <w:rPr>
+          <w:rFonts w:ascii="Consolas" w:hAnsi="Consolas" w:cs="Consolas"/>
+          <w:sz w:val="19"/>
+          <w:szCs w:val="19"/>
+          <w:lang w:val="en-GB"/>
+        </w:rPr>
+        <w:t>)</w:t>
+      </w:r>
+      <w:proofErr w:type="spellStart"/>
+      <w:r>
+        <w:rPr>
+          <w:rFonts w:ascii="Consolas" w:hAnsi="Consolas" w:cs="Consolas"/>
+          <w:sz w:val="19"/>
+          <w:szCs w:val="19"/>
+          <w:lang w:val="en-GB"/>
+        </w:rPr>
+        <w:t>gameTime.ElapsedGameTime</w:t>
+      </w:r>
+      <w:proofErr w:type="gramEnd"/>
+      <w:r>
+        <w:rPr>
+          <w:rFonts w:ascii="Consolas" w:hAnsi="Consolas" w:cs="Consolas"/>
+          <w:sz w:val="19"/>
+          <w:szCs w:val="19"/>
+          <w:lang w:val="en-GB"/>
+        </w:rPr>
+        <w:t>.TotalSeconds</w:t>
+      </w:r>
+      <w:proofErr w:type="spellEnd"/>
+      <w:r>
+        <w:rPr>
+          <w:rFonts w:ascii="Consolas" w:hAnsi="Consolas" w:cs="Consolas"/>
+          <w:sz w:val="19"/>
+          <w:szCs w:val="19"/>
+          <w:lang w:val="en-GB"/>
+        </w:rPr>
+        <w:t>;</w:t>
+      </w:r>
+    </w:p>
+    <w:p>
+      <w:pPr>
+        <w:autoSpaceDE w:val="0"/>
+        <w:autoSpaceDN w:val="0"/>
+        <w:adjustRightInd w:val="0"/>
+        <w:spacing w:after="0" w:line="240" w:lineRule="auto"/>
+        <w:rPr>
+          <w:rFonts w:ascii="Consolas" w:hAnsi="Consolas" w:cs="Consolas"/>
+          <w:sz w:val="19"/>
+          <w:szCs w:val="19"/>
+          <w:lang w:val="en-GB"/>
+        </w:rPr>
+      </w:pPr>
+      <w:r>
+        <w:rPr>
+          <w:rFonts w:ascii="Consolas" w:hAnsi="Consolas" w:cs="Consolas"/>
+          <w:sz w:val="19"/>
+          <w:szCs w:val="19"/>
+          <w:lang w:val="en-GB"/>
+        </w:rPr>
+        <w:t xml:space="preserve">            </w:t>
+      </w:r>
+    </w:p>
+    <w:p>
+      <w:pPr>
+        <w:autoSpaceDE w:val="0"/>
+        <w:autoSpaceDN w:val="0"/>
+        <w:adjustRightInd w:val="0"/>
+        <w:spacing w:after="0" w:line="240" w:lineRule="auto"/>
+        <w:ind w:left="708"/>
+        <w:rPr>
+          <w:rFonts w:ascii="Consolas" w:hAnsi="Consolas" w:cs="Consolas"/>
+          <w:color w:val="2B91AF"/>
+          <w:sz w:val="19"/>
+          <w:szCs w:val="19"/>
+          <w:lang w:val="en-GB"/>
+        </w:rPr>
+      </w:pPr>
+      <w:r>
+        <w:rPr>
+          <w:rFonts w:ascii="Consolas" w:hAnsi="Consolas" w:cs="Consolas"/>
+          <w:color w:val="2B91AF"/>
+          <w:sz w:val="19"/>
+          <w:szCs w:val="19"/>
+          <w:lang w:val="en-GB"/>
+        </w:rPr>
+        <w:t>// create bounding box with new coordinates</w:t>
+      </w:r>
+    </w:p>
+    <w:p>
+      <w:pPr>
+        <w:autoSpaceDE w:val="0"/>
+        <w:autoSpaceDN w:val="0"/>
+        <w:adjustRightInd w:val="0"/>
+        <w:spacing w:after="0" w:line="240" w:lineRule="auto"/>
+        <w:ind w:left="708"/>
+        <w:rPr>
+          <w:rFonts w:ascii="Consolas" w:hAnsi="Consolas" w:cs="Consolas"/>
+          <w:sz w:val="19"/>
+          <w:szCs w:val="19"/>
+          <w:lang w:val="en-GB"/>
+        </w:rPr>
+      </w:pPr>
+      <w:r>
+        <w:rPr>
+          <w:rFonts w:ascii="Consolas" w:hAnsi="Consolas" w:cs="Consolas"/>
+          <w:color w:val="2B91AF"/>
+          <w:sz w:val="19"/>
+          <w:szCs w:val="19"/>
+          <w:lang w:val="en-GB"/>
+        </w:rPr>
+        <w:t>Rectangle</w:t>
+      </w:r>
+      <w:r>
+        <w:rPr>
+          <w:rFonts w:ascii="Consolas" w:hAnsi="Consolas" w:cs="Consolas"/>
+          <w:sz w:val="19"/>
+          <w:szCs w:val="19"/>
+          <w:lang w:val="en-GB"/>
+        </w:rPr>
+        <w:t xml:space="preserve"> </w:t>
+      </w:r>
+      <w:proofErr w:type="spellStart"/>
+      <w:r>
+        <w:rPr>
+          <w:rFonts w:ascii="Consolas" w:hAnsi="Consolas" w:cs="Consolas"/>
+          <w:sz w:val="19"/>
+          <w:szCs w:val="19"/>
+          <w:lang w:val="en-GB"/>
+        </w:rPr>
+        <w:t>newBounds</w:t>
+      </w:r>
+      <w:proofErr w:type="spellEnd"/>
+      <w:r>
+        <w:rPr>
+          <w:rFonts w:ascii="Consolas" w:hAnsi="Consolas" w:cs="Consolas"/>
+          <w:sz w:val="19"/>
+          <w:szCs w:val="19"/>
+          <w:lang w:val="en-GB"/>
+        </w:rPr>
+        <w:t xml:space="preserve"> = </w:t>
+      </w:r>
+      <w:proofErr w:type="spellStart"/>
+      <w:proofErr w:type="gramStart"/>
+      <w:r>
+        <w:rPr>
+          <w:rFonts w:ascii="Consolas" w:hAnsi="Consolas" w:cs="Consolas"/>
+          <w:color w:val="0000FF"/>
+          <w:sz w:val="19"/>
+          <w:szCs w:val="19"/>
+          <w:lang w:val="en-GB"/>
+        </w:rPr>
+        <w:t>this</w:t>
+      </w:r>
+      <w:r>
+        <w:rPr>
+          <w:rFonts w:ascii="Consolas" w:hAnsi="Consolas" w:cs="Consolas"/>
+          <w:sz w:val="19"/>
+          <w:szCs w:val="19"/>
+          <w:lang w:val="en-GB"/>
+        </w:rPr>
+        <w:t>.Bounds</w:t>
+      </w:r>
+      <w:proofErr w:type="spellEnd"/>
+      <w:proofErr w:type="gramEnd"/>
+      <w:r>
+        <w:rPr>
+          <w:rFonts w:ascii="Consolas" w:hAnsi="Consolas" w:cs="Consolas"/>
+          <w:sz w:val="19"/>
+          <w:szCs w:val="19"/>
+          <w:lang w:val="en-GB"/>
+        </w:rPr>
+        <w:t>;</w:t>
+      </w:r>
+    </w:p>
+    <w:p>
+      <w:pPr>
+        <w:autoSpaceDE w:val="0"/>
+        <w:autoSpaceDN w:val="0"/>
+        <w:adjustRightInd w:val="0"/>
+        <w:spacing w:after="0" w:line="240" w:lineRule="auto"/>
+        <w:rPr>
+          <w:rFonts w:ascii="Consolas" w:hAnsi="Consolas" w:cs="Consolas"/>
+          <w:sz w:val="19"/>
+          <w:szCs w:val="19"/>
+          <w:lang w:val="en-GB"/>
+        </w:rPr>
+      </w:pPr>
+      <w:r>
+        <w:rPr>
+          <w:rFonts w:ascii="Consolas" w:hAnsi="Consolas" w:cs="Consolas"/>
+          <w:sz w:val="19"/>
+          <w:szCs w:val="19"/>
+          <w:lang w:val="en-GB"/>
+        </w:rPr>
+        <w:t xml:space="preserve">      </w:t>
+      </w:r>
+      <w:r>
+        <w:rPr>
+          <w:rFonts w:ascii="Consolas" w:hAnsi="Consolas" w:cs="Consolas"/>
+          <w:sz w:val="19"/>
+          <w:szCs w:val="19"/>
+          <w:lang w:val="en-GB"/>
+        </w:rPr>
+        <w:tab/>
+      </w:r>
+      <w:proofErr w:type="spellStart"/>
+      <w:r>
+        <w:rPr>
+          <w:rFonts w:ascii="Consolas" w:hAnsi="Consolas" w:cs="Consolas"/>
+          <w:sz w:val="19"/>
+          <w:szCs w:val="19"/>
+          <w:lang w:val="en-GB"/>
+        </w:rPr>
+        <w:t>newBounds.X</w:t>
+      </w:r>
+      <w:proofErr w:type="spellEnd"/>
+      <w:r>
+        <w:rPr>
+          <w:rFonts w:ascii="Consolas" w:hAnsi="Consolas" w:cs="Consolas"/>
+          <w:sz w:val="19"/>
+          <w:szCs w:val="19"/>
+          <w:lang w:val="en-GB"/>
+        </w:rPr>
+        <w:t xml:space="preserve"> = (</w:t>
+      </w:r>
+      <w:proofErr w:type="spellStart"/>
+      <w:r>
+        <w:rPr>
+          <w:rFonts w:ascii="Consolas" w:hAnsi="Consolas" w:cs="Consolas"/>
+          <w:color w:val="0000FF"/>
+          <w:sz w:val="19"/>
+          <w:szCs w:val="19"/>
+          <w:lang w:val="en-GB"/>
+        </w:rPr>
+        <w:t>int</w:t>
+      </w:r>
+      <w:proofErr w:type="spellEnd"/>
+      <w:proofErr w:type="gramStart"/>
+      <w:r>
+        <w:rPr>
+          <w:rFonts w:ascii="Consolas" w:hAnsi="Consolas" w:cs="Consolas"/>
+          <w:sz w:val="19"/>
+          <w:szCs w:val="19"/>
+          <w:lang w:val="en-GB"/>
+        </w:rPr>
+        <w:t>)(</w:t>
+      </w:r>
+      <w:proofErr w:type="spellStart"/>
+      <w:proofErr w:type="gramEnd"/>
+      <w:r>
+        <w:rPr>
+          <w:rFonts w:ascii="Consolas" w:hAnsi="Consolas" w:cs="Consolas"/>
+          <w:sz w:val="19"/>
+          <w:szCs w:val="19"/>
+          <w:lang w:val="en-GB"/>
+        </w:rPr>
+        <w:t>Position.X</w:t>
+      </w:r>
+      <w:proofErr w:type="spellEnd"/>
+      <w:r>
+        <w:rPr>
+          <w:rFonts w:ascii="Consolas" w:hAnsi="Consolas" w:cs="Consolas"/>
+          <w:sz w:val="19"/>
+          <w:szCs w:val="19"/>
+          <w:lang w:val="en-GB"/>
+        </w:rPr>
+        <w:t xml:space="preserve"> + dx);</w:t>
+      </w:r>
+    </w:p>
+    <w:p>
+      <w:pPr>
+        <w:autoSpaceDE w:val="0"/>
+        <w:autoSpaceDN w:val="0"/>
+        <w:adjustRightInd w:val="0"/>
+        <w:spacing w:after="0" w:line="240" w:lineRule="auto"/>
+        <w:rPr>
+          <w:rFonts w:ascii="Consolas" w:hAnsi="Consolas" w:cs="Consolas"/>
+          <w:sz w:val="19"/>
+          <w:szCs w:val="19"/>
+          <w:lang w:val="en-GB"/>
+        </w:rPr>
+      </w:pPr>
+      <w:r>
+        <w:rPr>
+          <w:rFonts w:ascii="Consolas" w:hAnsi="Consolas" w:cs="Consolas"/>
+          <w:sz w:val="19"/>
+          <w:szCs w:val="19"/>
+          <w:lang w:val="en-GB"/>
+        </w:rPr>
+        <w:t xml:space="preserve">       </w:t>
+      </w:r>
+      <w:proofErr w:type="spellStart"/>
+      <w:r>
+        <w:rPr>
+          <w:rFonts w:ascii="Consolas" w:hAnsi="Consolas" w:cs="Consolas"/>
+          <w:sz w:val="19"/>
+          <w:szCs w:val="19"/>
+          <w:lang w:val="en-GB"/>
+        </w:rPr>
+        <w:t>newBounds.Y</w:t>
+      </w:r>
+      <w:proofErr w:type="spellEnd"/>
+      <w:r>
+        <w:rPr>
+          <w:rFonts w:ascii="Consolas" w:hAnsi="Consolas" w:cs="Consolas"/>
+          <w:sz w:val="19"/>
+          <w:szCs w:val="19"/>
+          <w:lang w:val="en-GB"/>
+        </w:rPr>
+        <w:t xml:space="preserve"> = (</w:t>
+      </w:r>
+      <w:proofErr w:type="spellStart"/>
+      <w:r>
+        <w:rPr>
+          <w:rFonts w:ascii="Consolas" w:hAnsi="Consolas" w:cs="Consolas"/>
+          <w:color w:val="0000FF"/>
+          <w:sz w:val="19"/>
+          <w:szCs w:val="19"/>
+          <w:lang w:val="en-GB"/>
+        </w:rPr>
+        <w:t>int</w:t>
+      </w:r>
+      <w:proofErr w:type="spellEnd"/>
+      <w:proofErr w:type="gramStart"/>
+      <w:r>
+        <w:rPr>
+          <w:rFonts w:ascii="Consolas" w:hAnsi="Consolas" w:cs="Consolas"/>
+          <w:sz w:val="19"/>
+          <w:szCs w:val="19"/>
+          <w:lang w:val="en-GB"/>
+        </w:rPr>
+        <w:t>)(</w:t>
+      </w:r>
+      <w:proofErr w:type="spellStart"/>
+      <w:proofErr w:type="gramEnd"/>
+      <w:r>
+        <w:rPr>
+          <w:rFonts w:ascii="Consolas" w:hAnsi="Consolas" w:cs="Consolas"/>
+          <w:sz w:val="19"/>
+          <w:szCs w:val="19"/>
+          <w:lang w:val="en-GB"/>
+        </w:rPr>
+        <w:t>Position.Y</w:t>
+      </w:r>
+      <w:proofErr w:type="spellEnd"/>
+      <w:r>
+        <w:rPr>
+          <w:rFonts w:ascii="Consolas" w:hAnsi="Consolas" w:cs="Consolas"/>
+          <w:sz w:val="19"/>
+          <w:szCs w:val="19"/>
+          <w:lang w:val="en-GB"/>
+        </w:rPr>
+        <w:t xml:space="preserve"> - </w:t>
+      </w:r>
+      <w:proofErr w:type="spellStart"/>
+      <w:r>
+        <w:rPr>
+          <w:rFonts w:ascii="Consolas" w:hAnsi="Consolas" w:cs="Consolas"/>
+          <w:sz w:val="19"/>
+          <w:szCs w:val="19"/>
+          <w:lang w:val="en-GB"/>
+        </w:rPr>
+        <w:t>dy</w:t>
+      </w:r>
+      <w:proofErr w:type="spellEnd"/>
+      <w:r>
+        <w:rPr>
+          <w:rFonts w:ascii="Consolas" w:hAnsi="Consolas" w:cs="Consolas"/>
+          <w:sz w:val="19"/>
+          <w:szCs w:val="19"/>
+          <w:lang w:val="en-GB"/>
+        </w:rPr>
+        <w:t>);</w:t>
+      </w:r>
+    </w:p>
+    <w:p>
+      <w:pPr>
+        <w:autoSpaceDE w:val="0"/>
+        <w:autoSpaceDN w:val="0"/>
+        <w:adjustRightInd w:val="0"/>
+        <w:spacing w:after="0" w:line="240" w:lineRule="auto"/>
+        <w:rPr>
+          <w:rFonts w:ascii="Consolas" w:hAnsi="Consolas" w:cs="Consolas"/>
+          <w:sz w:val="19"/>
+          <w:szCs w:val="19"/>
+          <w:lang w:val="en-GB"/>
+        </w:rPr>
+      </w:pPr>
+      <w:r>
+        <w:rPr>
+          <w:rFonts w:ascii="Consolas" w:hAnsi="Consolas" w:cs="Consolas"/>
+          <w:sz w:val="19"/>
+          <w:szCs w:val="19"/>
+          <w:lang w:val="en-GB"/>
+        </w:rPr>
+        <w:t xml:space="preserve">     </w:t>
+      </w:r>
+      <w:r>
+        <w:rPr>
+          <w:rFonts w:ascii="Consolas" w:hAnsi="Consolas" w:cs="Consolas"/>
+          <w:sz w:val="19"/>
+          <w:szCs w:val="19"/>
+          <w:lang w:val="en-GB"/>
+        </w:rPr>
+        <w:t xml:space="preserve">     </w:t>
+      </w:r>
+    </w:p>
+    <w:p>
+      <w:pPr>
+        <w:autoSpaceDE w:val="0"/>
+        <w:autoSpaceDN w:val="0"/>
+        <w:adjustRightInd w:val="0"/>
+        <w:spacing w:after="0" w:line="240" w:lineRule="auto"/>
+        <w:ind w:firstLine="708"/>
+        <w:rPr>
+          <w:rFonts w:ascii="Consolas" w:hAnsi="Consolas" w:cs="Consolas"/>
+          <w:color w:val="0000FF"/>
+          <w:sz w:val="19"/>
+          <w:szCs w:val="19"/>
+          <w:lang w:val="en-GB"/>
+        </w:rPr>
+      </w:pPr>
+      <w:r>
+        <w:rPr>
+          <w:rFonts w:ascii="Consolas" w:hAnsi="Consolas" w:cs="Consolas"/>
+          <w:color w:val="0000FF"/>
+          <w:sz w:val="19"/>
+          <w:szCs w:val="19"/>
+          <w:lang w:val="en-GB"/>
+        </w:rPr>
+        <w:t>// when no collision is detected position is updated to new coordinates</w:t>
+      </w:r>
+    </w:p>
+    <w:p>
+      <w:pPr>
+        <w:autoSpaceDE w:val="0"/>
+        <w:autoSpaceDN w:val="0"/>
+        <w:adjustRightInd w:val="0"/>
+        <w:spacing w:after="0" w:line="240" w:lineRule="auto"/>
+        <w:ind w:firstLine="708"/>
+        <w:rPr>
+          <w:rFonts w:ascii="Consolas" w:hAnsi="Consolas" w:cs="Consolas"/>
+          <w:sz w:val="19"/>
+          <w:szCs w:val="19"/>
+          <w:lang w:val="en-GB"/>
+        </w:rPr>
+      </w:pPr>
+      <w:r>
+        <w:rPr>
+          <w:rFonts w:ascii="Consolas" w:hAnsi="Consolas" w:cs="Consolas"/>
+          <w:color w:val="0000FF"/>
+          <w:sz w:val="19"/>
+          <w:szCs w:val="19"/>
+          <w:lang w:val="en-GB"/>
+        </w:rPr>
+        <w:t>if</w:t>
+      </w:r>
+      <w:r>
+        <w:rPr>
+          <w:rFonts w:ascii="Consolas" w:hAnsi="Consolas" w:cs="Consolas"/>
+          <w:sz w:val="19"/>
+          <w:szCs w:val="19"/>
+          <w:lang w:val="en-GB"/>
+        </w:rPr>
+        <w:t xml:space="preserve"> (</w:t>
+      </w:r>
+      <w:proofErr w:type="spellStart"/>
+      <w:r>
+        <w:rPr>
+          <w:rFonts w:ascii="Consolas" w:hAnsi="Consolas" w:cs="Consolas"/>
+          <w:sz w:val="19"/>
+          <w:szCs w:val="19"/>
+          <w:lang w:val="en-GB"/>
+        </w:rPr>
+        <w:t>CanMove</w:t>
+      </w:r>
+      <w:proofErr w:type="spellEnd"/>
+      <w:r>
+        <w:rPr>
+          <w:rFonts w:ascii="Consolas" w:hAnsi="Consolas" w:cs="Consolas"/>
+          <w:sz w:val="19"/>
+          <w:szCs w:val="19"/>
+          <w:lang w:val="en-GB"/>
+        </w:rPr>
+        <w:t>(</w:t>
+      </w:r>
+      <w:proofErr w:type="spellStart"/>
+      <w:r>
+        <w:rPr>
+          <w:rFonts w:ascii="Consolas" w:hAnsi="Consolas" w:cs="Consolas"/>
+          <w:sz w:val="19"/>
+          <w:szCs w:val="19"/>
+          <w:lang w:val="en-GB"/>
+        </w:rPr>
+        <w:t>newBounds</w:t>
+      </w:r>
+      <w:proofErr w:type="spellEnd"/>
+      <w:r>
+        <w:rPr>
+          <w:rFonts w:ascii="Consolas" w:hAnsi="Consolas" w:cs="Consolas"/>
+          <w:sz w:val="19"/>
+          <w:szCs w:val="19"/>
+          <w:lang w:val="en-GB"/>
+        </w:rPr>
+        <w:t xml:space="preserve">)) </w:t>
+      </w:r>
+    </w:p>
+    <w:p>
+      <w:pPr>
+        <w:autoSpaceDE w:val="0"/>
+        <w:autoSpaceDN w:val="0"/>
+        <w:adjustRightInd w:val="0"/>
+        <w:spacing w:after="0" w:line="240" w:lineRule="auto"/>
+        <w:ind w:left="708" w:firstLine="708"/>
+        <w:rPr>
+          <w:rFonts w:ascii="Consolas" w:hAnsi="Consolas" w:cs="Consolas"/>
+          <w:sz w:val="19"/>
+          <w:szCs w:val="19"/>
+          <w:lang w:val="en-GB"/>
+        </w:rPr>
+      </w:pPr>
+      <w:r>
+        <w:rPr>
+          <w:rFonts w:ascii="Consolas" w:hAnsi="Consolas" w:cs="Consolas"/>
+          <w:sz w:val="19"/>
+          <w:szCs w:val="19"/>
+          <w:lang w:val="en-GB"/>
+        </w:rPr>
+        <w:t xml:space="preserve">Position = </w:t>
+      </w:r>
+      <w:r>
+        <w:rPr>
+          <w:rFonts w:ascii="Consolas" w:hAnsi="Consolas" w:cs="Consolas"/>
+          <w:color w:val="0000FF"/>
+          <w:sz w:val="19"/>
+          <w:szCs w:val="19"/>
+          <w:lang w:val="en-GB"/>
+        </w:rPr>
+        <w:t>new</w:t>
+      </w:r>
+      <w:r>
+        <w:rPr>
+          <w:rFonts w:ascii="Consolas" w:hAnsi="Consolas" w:cs="Consolas"/>
+          <w:sz w:val="19"/>
+          <w:szCs w:val="19"/>
+          <w:lang w:val="en-GB"/>
+        </w:rPr>
+        <w:t xml:space="preserve"> </w:t>
+      </w:r>
+      <w:r>
+        <w:rPr>
+          <w:rFonts w:ascii="Consolas" w:hAnsi="Consolas" w:cs="Consolas"/>
+          <w:color w:val="2B91AF"/>
+          <w:sz w:val="19"/>
+          <w:szCs w:val="19"/>
+          <w:lang w:val="en-GB"/>
+        </w:rPr>
+        <w:t>Vector2</w:t>
+      </w:r>
+      <w:r>
+        <w:rPr>
+          <w:rFonts w:ascii="Consolas" w:hAnsi="Consolas" w:cs="Consolas"/>
+          <w:sz w:val="19"/>
+          <w:szCs w:val="19"/>
+          <w:lang w:val="en-GB"/>
+        </w:rPr>
+        <w:t>(</w:t>
+      </w:r>
+      <w:proofErr w:type="spellStart"/>
+      <w:r>
+        <w:rPr>
+          <w:rFonts w:ascii="Consolas" w:hAnsi="Consolas" w:cs="Consolas"/>
+          <w:sz w:val="19"/>
+          <w:szCs w:val="19"/>
+          <w:lang w:val="en-GB"/>
+        </w:rPr>
+        <w:t>Position.X</w:t>
+      </w:r>
+      <w:proofErr w:type="spellEnd"/>
+      <w:r>
+        <w:rPr>
+          <w:rFonts w:ascii="Consolas" w:hAnsi="Consolas" w:cs="Consolas"/>
+          <w:sz w:val="19"/>
+          <w:szCs w:val="19"/>
+          <w:lang w:val="en-GB"/>
+        </w:rPr>
+        <w:t xml:space="preserve"> + dx, </w:t>
+      </w:r>
+      <w:proofErr w:type="spellStart"/>
+      <w:r>
+        <w:rPr>
+          <w:rFonts w:ascii="Consolas" w:hAnsi="Consolas" w:cs="Consolas"/>
+          <w:sz w:val="19"/>
+          <w:szCs w:val="19"/>
+          <w:lang w:val="en-GB"/>
+        </w:rPr>
+        <w:t>Position.Y</w:t>
+      </w:r>
+      <w:proofErr w:type="spellEnd"/>
+      <w:r>
+        <w:rPr>
+          <w:rFonts w:ascii="Consolas" w:hAnsi="Consolas" w:cs="Consolas"/>
+          <w:sz w:val="19"/>
+          <w:szCs w:val="19"/>
+          <w:lang w:val="en-GB"/>
+        </w:rPr>
+        <w:t xml:space="preserve"> - </w:t>
+      </w:r>
+      <w:proofErr w:type="spellStart"/>
+      <w:r>
+        <w:rPr>
+          <w:rFonts w:ascii="Consolas" w:hAnsi="Consolas" w:cs="Consolas"/>
+          <w:sz w:val="19"/>
+          <w:szCs w:val="19"/>
+          <w:lang w:val="en-GB"/>
+        </w:rPr>
+        <w:t>dy</w:t>
+      </w:r>
+      <w:proofErr w:type="spellEnd"/>
+      <w:r>
+        <w:rPr>
+          <w:rFonts w:ascii="Consolas" w:hAnsi="Consolas" w:cs="Consolas"/>
+          <w:sz w:val="19"/>
+          <w:szCs w:val="19"/>
+          <w:lang w:val="en-GB"/>
+        </w:rPr>
+        <w:t>);</w:t>
+      </w:r>
+    </w:p>
+    <w:p>
+      <w:pPr>
+        <w:autoSpaceDE w:val="0"/>
+        <w:autoSpaceDN w:val="0"/>
+        <w:adjustRightInd w:val="0"/>
+        <w:spacing w:after="0" w:line="240" w:lineRule="auto"/>
+        <w:rPr>
+          <w:rFonts w:ascii="Consolas" w:hAnsi="Consolas" w:cs="Consolas"/>
+          <w:sz w:val="19"/>
+          <w:szCs w:val="19"/>
+          <w:lang w:val="en-GB"/>
+        </w:rPr>
+      </w:pPr>
+      <w:r>
+        <w:rPr>
+          <w:rFonts w:ascii="Consolas" w:hAnsi="Consolas" w:cs="Consolas"/>
+          <w:sz w:val="19"/>
+          <w:szCs w:val="19"/>
+          <w:lang w:val="en-GB"/>
+        </w:rPr>
+        <w:t>}</w:t>
+      </w:r>
+    </w:p>
+    <w:p>
+      <w:pPr>
+        <w:rPr>
+          <w:lang w:val="en-GB"/>
+        </w:rPr>
+      </w:pPr>
+    </w:p>
+    <w:p>
+      <w:pPr>
+        <w:autoSpaceDE w:val="0"/>
+        <w:autoSpaceDN w:val="0"/>
+        <w:adjustRightInd w:val="0"/>
+        <w:spacing w:after="0" w:line="240" w:lineRule="auto"/>
+        <w:rPr>
+          <w:rFonts w:ascii="Consolas" w:hAnsi="Consolas" w:cs="Consolas"/>
+          <w:sz w:val="19"/>
+          <w:szCs w:val="19"/>
+          <w:lang w:val="en-GB"/>
+        </w:rPr>
+      </w:pPr>
+      <w:r>
+        <w:rPr>
+          <w:rFonts w:ascii="Consolas" w:hAnsi="Consolas" w:cs="Consolas"/>
+          <w:color w:val="0000FF"/>
+          <w:sz w:val="19"/>
+          <w:szCs w:val="19"/>
+          <w:lang w:val="en-GB"/>
+        </w:rPr>
+        <w:t>private</w:t>
+      </w:r>
+      <w:r>
+        <w:rPr>
+          <w:rFonts w:ascii="Consolas" w:hAnsi="Consolas" w:cs="Consolas"/>
+          <w:sz w:val="19"/>
+          <w:szCs w:val="19"/>
+          <w:lang w:val="en-GB"/>
+        </w:rPr>
+        <w:t xml:space="preserve"> </w:t>
+      </w:r>
+      <w:r>
+        <w:rPr>
+          <w:rFonts w:ascii="Consolas" w:hAnsi="Consolas" w:cs="Consolas"/>
+          <w:color w:val="0000FF"/>
+          <w:sz w:val="19"/>
+          <w:szCs w:val="19"/>
+          <w:lang w:val="en-GB"/>
+        </w:rPr>
+        <w:t>bool</w:t>
+      </w:r>
+      <w:r>
+        <w:rPr>
+          <w:rFonts w:ascii="Consolas" w:hAnsi="Consolas" w:cs="Consolas"/>
+          <w:sz w:val="19"/>
+          <w:szCs w:val="19"/>
+          <w:lang w:val="en-GB"/>
+        </w:rPr>
+        <w:t xml:space="preserve"> </w:t>
+      </w:r>
+      <w:proofErr w:type="spellStart"/>
+      <w:proofErr w:type="gramStart"/>
+      <w:r>
+        <w:rPr>
+          <w:rFonts w:ascii="Consolas" w:hAnsi="Consolas" w:cs="Consolas"/>
+          <w:sz w:val="19"/>
+          <w:szCs w:val="19"/>
+          <w:lang w:val="en-GB"/>
+        </w:rPr>
+        <w:t>CanMove</w:t>
+      </w:r>
+      <w:proofErr w:type="spellEnd"/>
+      <w:r>
+        <w:rPr>
+          <w:rFonts w:ascii="Consolas" w:hAnsi="Consolas" w:cs="Consolas"/>
+          <w:sz w:val="19"/>
+          <w:szCs w:val="19"/>
+          <w:lang w:val="en-GB"/>
+        </w:rPr>
+        <w:t>(</w:t>
+      </w:r>
+      <w:proofErr w:type="gramEnd"/>
+      <w:r>
+        <w:rPr>
+          <w:rFonts w:ascii="Consolas" w:hAnsi="Consolas" w:cs="Consolas"/>
+          <w:color w:val="2B91AF"/>
+          <w:sz w:val="19"/>
+          <w:szCs w:val="19"/>
+          <w:lang w:val="en-GB"/>
+        </w:rPr>
+        <w:t>Rectangle</w:t>
+      </w:r>
+      <w:r>
+        <w:rPr>
+          <w:rFonts w:ascii="Consolas" w:hAnsi="Consolas" w:cs="Consolas"/>
+          <w:sz w:val="19"/>
+          <w:szCs w:val="19"/>
+          <w:lang w:val="en-GB"/>
+        </w:rPr>
+        <w:t xml:space="preserve"> bounds)</w:t>
+      </w:r>
+    </w:p>
+    <w:p>
+      <w:pPr>
+        <w:autoSpaceDE w:val="0"/>
+        <w:autoSpaceDN w:val="0"/>
+        <w:adjustRightInd w:val="0"/>
+        <w:spacing w:after="0" w:line="240" w:lineRule="auto"/>
+        <w:rPr>
+          <w:rFonts w:ascii="Consolas" w:hAnsi="Consolas" w:cs="Consolas"/>
+          <w:sz w:val="19"/>
+          <w:szCs w:val="19"/>
+          <w:lang w:val="en-GB"/>
+        </w:rPr>
+      </w:pPr>
+      <w:bookmarkStart w:id="0" w:name="_GoBack"/>
+      <w:r>
+        <w:rPr>
+          <w:rFonts w:ascii="Consolas" w:hAnsi="Consolas" w:cs="Consolas"/>
+          <w:sz w:val="19"/>
+          <w:szCs w:val="19"/>
+          <w:lang w:val="en-GB"/>
+        </w:rPr>
+        <w:t xml:space="preserve">        {</w:t>
+      </w:r>
+    </w:p>
+    <w:bookmarkEnd w:id="0"/>
+    <w:p>
+      <w:pPr>
+        <w:autoSpaceDE w:val="0"/>
+        <w:autoSpaceDN w:val="0"/>
+        <w:adjustRightInd w:val="0"/>
+        <w:spacing w:after="0" w:line="240" w:lineRule="auto"/>
+        <w:rPr>
+          <w:rFonts w:ascii="Consolas" w:hAnsi="Consolas" w:cs="Consolas"/>
+          <w:sz w:val="19"/>
+          <w:szCs w:val="19"/>
+          <w:lang w:val="en-GB"/>
+        </w:rPr>
+      </w:pPr>
+      <w:r>
+        <w:rPr>
+          <w:rFonts w:ascii="Consolas" w:hAnsi="Consolas" w:cs="Consolas"/>
+          <w:sz w:val="19"/>
+          <w:szCs w:val="19"/>
+          <w:lang w:val="en-GB"/>
+        </w:rPr>
+        <w:t xml:space="preserve">            </w:t>
+      </w:r>
+      <w:r>
+        <w:rPr>
+          <w:rFonts w:ascii="Consolas" w:hAnsi="Consolas" w:cs="Consolas"/>
+          <w:color w:val="0000FF"/>
+          <w:sz w:val="19"/>
+          <w:szCs w:val="19"/>
+          <w:lang w:val="en-GB"/>
+        </w:rPr>
+        <w:t>for</w:t>
+      </w:r>
+      <w:r>
+        <w:rPr>
+          <w:rFonts w:ascii="Consolas" w:hAnsi="Consolas" w:cs="Consolas"/>
+          <w:sz w:val="19"/>
+          <w:szCs w:val="19"/>
+          <w:lang w:val="en-GB"/>
+        </w:rPr>
+        <w:t xml:space="preserve"> (</w:t>
+      </w:r>
+      <w:proofErr w:type="spellStart"/>
+      <w:r>
+        <w:rPr>
+          <w:rFonts w:ascii="Consolas" w:hAnsi="Consolas" w:cs="Consolas"/>
+          <w:color w:val="0000FF"/>
+          <w:sz w:val="19"/>
+          <w:szCs w:val="19"/>
+          <w:lang w:val="en-GB"/>
+        </w:rPr>
+        <w:t>int</w:t>
+      </w:r>
+      <w:proofErr w:type="spellEnd"/>
+      <w:r>
+        <w:rPr>
+          <w:rFonts w:ascii="Consolas" w:hAnsi="Consolas" w:cs="Consolas"/>
+          <w:sz w:val="19"/>
+          <w:szCs w:val="19"/>
+          <w:lang w:val="en-GB"/>
+        </w:rPr>
+        <w:t xml:space="preserve"> </w:t>
+      </w:r>
+      <w:proofErr w:type="spellStart"/>
+      <w:r>
+        <w:rPr>
+          <w:rFonts w:ascii="Consolas" w:hAnsi="Consolas" w:cs="Consolas"/>
+          <w:sz w:val="19"/>
+          <w:szCs w:val="19"/>
+          <w:lang w:val="en-GB"/>
+        </w:rPr>
+        <w:t>i</w:t>
+      </w:r>
+      <w:proofErr w:type="spellEnd"/>
+      <w:r>
+        <w:rPr>
+          <w:rFonts w:ascii="Consolas" w:hAnsi="Consolas" w:cs="Consolas"/>
+          <w:sz w:val="19"/>
+          <w:szCs w:val="19"/>
+          <w:lang w:val="en-GB"/>
+        </w:rPr>
+        <w:t xml:space="preserve"> = 0; </w:t>
+      </w:r>
+      <w:proofErr w:type="spellStart"/>
+      <w:r>
+        <w:rPr>
+          <w:rFonts w:ascii="Consolas" w:hAnsi="Consolas" w:cs="Consolas"/>
+          <w:sz w:val="19"/>
+          <w:szCs w:val="19"/>
+          <w:lang w:val="en-GB"/>
+        </w:rPr>
+        <w:t>i</w:t>
+      </w:r>
+      <w:proofErr w:type="spellEnd"/>
+      <w:r>
+        <w:rPr>
+          <w:rFonts w:ascii="Consolas" w:hAnsi="Consolas" w:cs="Consolas"/>
+          <w:sz w:val="19"/>
+          <w:szCs w:val="19"/>
+          <w:lang w:val="en-GB"/>
+        </w:rPr>
+        <w:t xml:space="preserve"> &lt; </w:t>
+      </w:r>
+      <w:proofErr w:type="spellStart"/>
+      <w:proofErr w:type="gramStart"/>
+      <w:r>
+        <w:rPr>
+          <w:rFonts w:ascii="Consolas" w:hAnsi="Consolas" w:cs="Consolas"/>
+          <w:sz w:val="19"/>
+          <w:szCs w:val="19"/>
+          <w:lang w:val="en-GB"/>
+        </w:rPr>
+        <w:t>Game.Components.Count</w:t>
+      </w:r>
+      <w:proofErr w:type="spellEnd"/>
+      <w:proofErr w:type="gramEnd"/>
+      <w:r>
+        <w:rPr>
+          <w:rFonts w:ascii="Consolas" w:hAnsi="Consolas" w:cs="Consolas"/>
+          <w:sz w:val="19"/>
+          <w:szCs w:val="19"/>
+          <w:lang w:val="en-GB"/>
+        </w:rPr>
+        <w:t xml:space="preserve">; </w:t>
+      </w:r>
+      <w:proofErr w:type="spellStart"/>
+      <w:r>
+        <w:rPr>
+          <w:rFonts w:ascii="Consolas" w:hAnsi="Consolas" w:cs="Consolas"/>
+          <w:sz w:val="19"/>
+          <w:szCs w:val="19"/>
+          <w:lang w:val="en-GB"/>
+        </w:rPr>
+        <w:t>i</w:t>
+      </w:r>
+      <w:proofErr w:type="spellEnd"/>
+      <w:r>
+        <w:rPr>
+          <w:rFonts w:ascii="Consolas" w:hAnsi="Consolas" w:cs="Consolas"/>
+          <w:sz w:val="19"/>
+          <w:szCs w:val="19"/>
+          <w:lang w:val="en-GB"/>
+        </w:rPr>
+        <w:t>++)</w:t>
+      </w:r>
+    </w:p>
+    <w:p>
+      <w:pPr>
+        <w:autoSpaceDE w:val="0"/>
+        <w:autoSpaceDN w:val="0"/>
+        <w:adjustRightInd w:val="0"/>
+        <w:spacing w:after="0" w:line="240" w:lineRule="auto"/>
+        <w:rPr>
+          <w:rFonts w:ascii="Consolas" w:hAnsi="Consolas" w:cs="Consolas"/>
+          <w:sz w:val="19"/>
+          <w:szCs w:val="19"/>
+          <w:lang w:val="en-GB"/>
+        </w:rPr>
+      </w:pPr>
+      <w:r>
+        <w:rPr>
+          <w:rFonts w:ascii="Consolas" w:hAnsi="Consolas" w:cs="Consolas"/>
+          <w:sz w:val="19"/>
+          <w:szCs w:val="19"/>
+          <w:lang w:val="en-GB"/>
+        </w:rPr>
+        <w:t xml:space="preserve">            {</w:t>
+      </w:r>
+    </w:p>
+    <w:p>
+      <w:pPr>
+        <w:autoSpaceDE w:val="0"/>
+        <w:autoSpaceDN w:val="0"/>
+        <w:adjustRightInd w:val="0"/>
+        <w:spacing w:after="0" w:line="240" w:lineRule="auto"/>
+        <w:rPr>
+          <w:rFonts w:ascii="Consolas" w:hAnsi="Consolas" w:cs="Consolas"/>
+          <w:sz w:val="19"/>
+          <w:szCs w:val="19"/>
+          <w:lang w:val="en-GB"/>
+        </w:rPr>
+      </w:pPr>
+      <w:r>
+        <w:rPr>
+          <w:rFonts w:ascii="Consolas" w:hAnsi="Consolas" w:cs="Consolas"/>
+          <w:sz w:val="19"/>
+          <w:szCs w:val="19"/>
+          <w:lang w:val="en-GB"/>
+        </w:rPr>
+        <w:t xml:space="preserve">                </w:t>
+      </w:r>
+      <w:proofErr w:type="spellStart"/>
+      <w:r>
+        <w:rPr>
+          <w:rFonts w:ascii="Consolas" w:hAnsi="Consolas" w:cs="Consolas"/>
+          <w:color w:val="2B91AF"/>
+          <w:sz w:val="19"/>
+          <w:szCs w:val="19"/>
+          <w:lang w:val="en-GB"/>
+        </w:rPr>
+        <w:t>GameObject</w:t>
+      </w:r>
+      <w:proofErr w:type="spellEnd"/>
+      <w:r>
+        <w:rPr>
+          <w:rFonts w:ascii="Consolas" w:hAnsi="Consolas" w:cs="Consolas"/>
+          <w:sz w:val="19"/>
+          <w:szCs w:val="19"/>
+          <w:lang w:val="en-GB"/>
+        </w:rPr>
+        <w:t xml:space="preserve"> </w:t>
+      </w:r>
+      <w:r>
+        <w:rPr>
+          <w:rFonts w:ascii="Consolas" w:hAnsi="Consolas" w:cs="Consolas"/>
+          <w:sz w:val="19"/>
+          <w:szCs w:val="19"/>
+          <w:lang w:val="en-GB"/>
+        </w:rPr>
+        <w:t>g</w:t>
+      </w:r>
+      <w:r>
+        <w:rPr>
+          <w:rFonts w:ascii="Consolas" w:hAnsi="Consolas" w:cs="Consolas"/>
+          <w:sz w:val="19"/>
+          <w:szCs w:val="19"/>
+          <w:lang w:val="en-GB"/>
+        </w:rPr>
+        <w:t xml:space="preserve"> = (</w:t>
+      </w:r>
+      <w:proofErr w:type="spellStart"/>
+      <w:r>
+        <w:rPr>
+          <w:rFonts w:ascii="Consolas" w:hAnsi="Consolas" w:cs="Consolas"/>
+          <w:color w:val="2B91AF"/>
+          <w:sz w:val="19"/>
+          <w:szCs w:val="19"/>
+          <w:lang w:val="en-GB"/>
+        </w:rPr>
+        <w:t>BasicSpriteComponent</w:t>
+      </w:r>
+      <w:proofErr w:type="spellEnd"/>
+      <w:r>
+        <w:rPr>
+          <w:rFonts w:ascii="Consolas" w:hAnsi="Consolas" w:cs="Consolas"/>
+          <w:sz w:val="19"/>
+          <w:szCs w:val="19"/>
+          <w:lang w:val="en-GB"/>
+        </w:rPr>
+        <w:t>)</w:t>
+      </w:r>
+      <w:proofErr w:type="spellStart"/>
+      <w:r>
+        <w:rPr>
+          <w:rFonts w:ascii="Consolas" w:hAnsi="Consolas" w:cs="Consolas"/>
+          <w:sz w:val="19"/>
+          <w:szCs w:val="19"/>
+          <w:lang w:val="en-GB"/>
+        </w:rPr>
+        <w:t>Game.Components</w:t>
+      </w:r>
+      <w:proofErr w:type="spellEnd"/>
+      <w:r>
+        <w:rPr>
+          <w:rFonts w:ascii="Consolas" w:hAnsi="Consolas" w:cs="Consolas"/>
+          <w:sz w:val="19"/>
+          <w:szCs w:val="19"/>
+          <w:lang w:val="en-GB"/>
+        </w:rPr>
+        <w:t>[</w:t>
+      </w:r>
+      <w:proofErr w:type="spellStart"/>
+      <w:r>
+        <w:rPr>
+          <w:rFonts w:ascii="Consolas" w:hAnsi="Consolas" w:cs="Consolas"/>
+          <w:sz w:val="19"/>
+          <w:szCs w:val="19"/>
+          <w:lang w:val="en-GB"/>
+        </w:rPr>
+        <w:t>i</w:t>
+      </w:r>
+      <w:proofErr w:type="spellEnd"/>
+      <w:r>
+        <w:rPr>
+          <w:rFonts w:ascii="Consolas" w:hAnsi="Consolas" w:cs="Consolas"/>
+          <w:sz w:val="19"/>
+          <w:szCs w:val="19"/>
+          <w:lang w:val="en-GB"/>
+        </w:rPr>
+        <w:t>];</w:t>
+      </w:r>
+    </w:p>
+    <w:p>
+      <w:pPr>
+        <w:autoSpaceDE w:val="0"/>
+        <w:autoSpaceDN w:val="0"/>
+        <w:adjustRightInd w:val="0"/>
+        <w:spacing w:after="0" w:line="240" w:lineRule="auto"/>
+        <w:rPr>
+          <w:rFonts w:ascii="Consolas" w:hAnsi="Consolas" w:cs="Consolas"/>
+          <w:sz w:val="19"/>
+          <w:szCs w:val="19"/>
+          <w:lang w:val="en-GB"/>
+        </w:rPr>
+      </w:pPr>
+      <w:r>
+        <w:rPr>
+          <w:rFonts w:ascii="Consolas" w:hAnsi="Consolas" w:cs="Consolas"/>
+          <w:sz w:val="19"/>
+          <w:szCs w:val="19"/>
+          <w:lang w:val="en-GB"/>
+        </w:rPr>
+        <w:t xml:space="preserve">                </w:t>
+      </w:r>
+      <w:r>
+        <w:rPr>
+          <w:rFonts w:ascii="Consolas" w:hAnsi="Consolas" w:cs="Consolas"/>
+          <w:color w:val="0000FF"/>
+          <w:sz w:val="19"/>
+          <w:szCs w:val="19"/>
+          <w:lang w:val="en-GB"/>
+        </w:rPr>
+        <w:t>if</w:t>
+      </w:r>
+      <w:r>
+        <w:rPr>
+          <w:rFonts w:ascii="Consolas" w:hAnsi="Consolas" w:cs="Consolas"/>
+          <w:sz w:val="19"/>
+          <w:szCs w:val="19"/>
+          <w:lang w:val="en-GB"/>
+        </w:rPr>
+        <w:t xml:space="preserve"> (</w:t>
+      </w:r>
+      <w:proofErr w:type="gramStart"/>
+      <w:r>
+        <w:rPr>
+          <w:rFonts w:ascii="Consolas" w:hAnsi="Consolas" w:cs="Consolas"/>
+          <w:sz w:val="19"/>
+          <w:szCs w:val="19"/>
+          <w:lang w:val="en-GB"/>
+        </w:rPr>
+        <w:t>g</w:t>
+      </w:r>
+      <w:r>
+        <w:rPr>
+          <w:rFonts w:ascii="Consolas" w:hAnsi="Consolas" w:cs="Consolas"/>
+          <w:sz w:val="19"/>
+          <w:szCs w:val="19"/>
+          <w:lang w:val="en-GB"/>
+        </w:rPr>
+        <w:t xml:space="preserve"> !</w:t>
+      </w:r>
+      <w:proofErr w:type="gramEnd"/>
+      <w:r>
+        <w:rPr>
+          <w:rFonts w:ascii="Consolas" w:hAnsi="Consolas" w:cs="Consolas"/>
+          <w:sz w:val="19"/>
+          <w:szCs w:val="19"/>
+          <w:lang w:val="en-GB"/>
+        </w:rPr>
+        <w:t xml:space="preserve">= </w:t>
+      </w:r>
+      <w:r>
+        <w:rPr>
+          <w:rFonts w:ascii="Consolas" w:hAnsi="Consolas" w:cs="Consolas"/>
+          <w:color w:val="0000FF"/>
+          <w:sz w:val="19"/>
+          <w:szCs w:val="19"/>
+          <w:lang w:val="en-GB"/>
+        </w:rPr>
+        <w:t>this</w:t>
+      </w:r>
+      <w:r>
+        <w:rPr>
+          <w:rFonts w:ascii="Consolas" w:hAnsi="Consolas" w:cs="Consolas"/>
+          <w:sz w:val="19"/>
+          <w:szCs w:val="19"/>
+          <w:lang w:val="en-GB"/>
+        </w:rPr>
+        <w:t xml:space="preserve">)  &amp;&amp; </w:t>
+      </w:r>
+      <w:proofErr w:type="spellStart"/>
+      <w:r>
+        <w:rPr>
+          <w:rFonts w:ascii="Consolas" w:hAnsi="Consolas" w:cs="Consolas"/>
+          <w:sz w:val="19"/>
+          <w:szCs w:val="19"/>
+          <w:lang w:val="en-GB"/>
+        </w:rPr>
+        <w:t>g</w:t>
+      </w:r>
+      <w:r>
+        <w:rPr>
+          <w:rFonts w:ascii="Consolas" w:hAnsi="Consolas" w:cs="Consolas"/>
+          <w:sz w:val="19"/>
+          <w:szCs w:val="19"/>
+          <w:lang w:val="en-GB"/>
+        </w:rPr>
+        <w:t>.Bounds.Intersects</w:t>
+      </w:r>
+      <w:proofErr w:type="spellEnd"/>
+      <w:r>
+        <w:rPr>
+          <w:rFonts w:ascii="Consolas" w:hAnsi="Consolas" w:cs="Consolas"/>
+          <w:sz w:val="19"/>
+          <w:szCs w:val="19"/>
+          <w:lang w:val="en-GB"/>
+        </w:rPr>
+        <w:t>(bounds))</w:t>
+      </w:r>
+    </w:p>
+    <w:p>
+      <w:pPr>
+        <w:autoSpaceDE w:val="0"/>
+        <w:autoSpaceDN w:val="0"/>
+        <w:adjustRightInd w:val="0"/>
+        <w:spacing w:after="0" w:line="240" w:lineRule="auto"/>
+        <w:rPr>
+          <w:rFonts w:ascii="Consolas" w:hAnsi="Consolas" w:cs="Consolas"/>
+          <w:sz w:val="19"/>
+          <w:szCs w:val="19"/>
+        </w:rPr>
+      </w:pPr>
+      <w:r>
+        <w:rPr>
+          <w:rFonts w:ascii="Consolas" w:hAnsi="Consolas" w:cs="Consolas"/>
+          <w:sz w:val="19"/>
+          <w:szCs w:val="19"/>
+          <w:lang w:val="en-GB"/>
+        </w:rPr>
+        <w:t xml:space="preserve">                </w:t>
+      </w:r>
+      <w:r>
+        <w:rPr>
+          <w:rFonts w:ascii="Consolas" w:hAnsi="Consolas" w:cs="Consolas"/>
+          <w:sz w:val="19"/>
+          <w:szCs w:val="19"/>
+        </w:rPr>
+        <w:t>{</w:t>
+      </w:r>
+    </w:p>
+    <w:p>
+      <w:pPr>
+        <w:autoSpaceDE w:val="0"/>
+        <w:autoSpaceDN w:val="0"/>
+        <w:adjustRightInd w:val="0"/>
+        <w:spacing w:after="0" w:line="240" w:lineRule="auto"/>
+        <w:rPr>
+          <w:rFonts w:ascii="Consolas" w:hAnsi="Consolas" w:cs="Consolas"/>
+          <w:sz w:val="19"/>
+          <w:szCs w:val="19"/>
+        </w:rPr>
+      </w:pPr>
+      <w:r>
+        <w:rPr>
+          <w:rFonts w:ascii="Consolas" w:hAnsi="Consolas" w:cs="Consolas"/>
+          <w:sz w:val="19"/>
+          <w:szCs w:val="19"/>
+        </w:rPr>
+        <w:t xml:space="preserve">                  </w:t>
+      </w:r>
+      <w:proofErr w:type="spellStart"/>
+      <w:r>
+        <w:rPr>
+          <w:rFonts w:ascii="Consolas" w:hAnsi="Consolas" w:cs="Consolas"/>
+          <w:color w:val="0000FF"/>
+          <w:sz w:val="19"/>
+          <w:szCs w:val="19"/>
+        </w:rPr>
+        <w:t>return</w:t>
+      </w:r>
+      <w:proofErr w:type="spellEnd"/>
+      <w:r>
+        <w:rPr>
+          <w:rFonts w:ascii="Consolas" w:hAnsi="Consolas" w:cs="Consolas"/>
+          <w:sz w:val="19"/>
+          <w:szCs w:val="19"/>
+        </w:rPr>
+        <w:t xml:space="preserve"> </w:t>
+      </w:r>
+      <w:proofErr w:type="spellStart"/>
+      <w:r>
+        <w:rPr>
+          <w:rFonts w:ascii="Consolas" w:hAnsi="Consolas" w:cs="Consolas"/>
+          <w:color w:val="0000FF"/>
+          <w:sz w:val="19"/>
+          <w:szCs w:val="19"/>
+        </w:rPr>
+        <w:t>false</w:t>
+      </w:r>
+      <w:proofErr w:type="spellEnd"/>
+      <w:r>
+        <w:rPr>
+          <w:rFonts w:ascii="Consolas" w:hAnsi="Consolas" w:cs="Consolas"/>
+          <w:sz w:val="19"/>
+          <w:szCs w:val="19"/>
+        </w:rPr>
+        <w:t>;</w:t>
+      </w:r>
+    </w:p>
+    <w:p>
+      <w:pPr>
+        <w:autoSpaceDE w:val="0"/>
+        <w:autoSpaceDN w:val="0"/>
+        <w:adjustRightInd w:val="0"/>
+        <w:spacing w:after="0" w:line="240" w:lineRule="auto"/>
+        <w:rPr>
+          <w:rFonts w:ascii="Consolas" w:hAnsi="Consolas" w:cs="Consolas"/>
+          <w:sz w:val="19"/>
+          <w:szCs w:val="19"/>
+        </w:rPr>
+      </w:pPr>
+      <w:r>
+        <w:rPr>
+          <w:rFonts w:ascii="Consolas" w:hAnsi="Consolas" w:cs="Consolas"/>
+          <w:sz w:val="19"/>
+          <w:szCs w:val="19"/>
+        </w:rPr>
+        <w:t xml:space="preserve">                }</w:t>
+      </w:r>
+    </w:p>
+    <w:p>
+      <w:pPr>
+        <w:autoSpaceDE w:val="0"/>
+        <w:autoSpaceDN w:val="0"/>
+        <w:adjustRightInd w:val="0"/>
+        <w:spacing w:after="0" w:line="240" w:lineRule="auto"/>
+        <w:rPr>
+          <w:rFonts w:ascii="Consolas" w:hAnsi="Consolas" w:cs="Consolas"/>
+          <w:sz w:val="19"/>
+          <w:szCs w:val="19"/>
+        </w:rPr>
+      </w:pPr>
+      <w:r>
+        <w:rPr>
+          <w:rFonts w:ascii="Consolas" w:hAnsi="Consolas" w:cs="Consolas"/>
+          <w:sz w:val="19"/>
+          <w:szCs w:val="19"/>
+        </w:rPr>
+        <w:t xml:space="preserve">            }</w:t>
+      </w:r>
+    </w:p>
+    <w:p>
+      <w:pPr>
+        <w:autoSpaceDE w:val="0"/>
+        <w:autoSpaceDN w:val="0"/>
+        <w:adjustRightInd w:val="0"/>
+        <w:spacing w:after="0" w:line="240" w:lineRule="auto"/>
+        <w:rPr>
+          <w:rFonts w:ascii="Consolas" w:hAnsi="Consolas" w:cs="Consolas"/>
+          <w:sz w:val="19"/>
+          <w:szCs w:val="19"/>
+        </w:rPr>
+      </w:pPr>
+      <w:r>
+        <w:rPr>
+          <w:rFonts w:ascii="Consolas" w:hAnsi="Consolas" w:cs="Consolas"/>
+          <w:sz w:val="19"/>
+          <w:szCs w:val="19"/>
+        </w:rPr>
+        <w:t xml:space="preserve">            </w:t>
+      </w:r>
+      <w:proofErr w:type="spellStart"/>
+      <w:r>
+        <w:rPr>
+          <w:rFonts w:ascii="Consolas" w:hAnsi="Consolas" w:cs="Consolas"/>
+          <w:color w:val="0000FF"/>
+          <w:sz w:val="19"/>
+          <w:szCs w:val="19"/>
+        </w:rPr>
+        <w:t>return</w:t>
+      </w:r>
+      <w:proofErr w:type="spellEnd"/>
+      <w:r>
+        <w:rPr>
+          <w:rFonts w:ascii="Consolas" w:hAnsi="Consolas" w:cs="Consolas"/>
+          <w:sz w:val="19"/>
+          <w:szCs w:val="19"/>
+        </w:rPr>
+        <w:t xml:space="preserve"> </w:t>
+      </w:r>
+      <w:proofErr w:type="spellStart"/>
+      <w:r>
+        <w:rPr>
+          <w:rFonts w:ascii="Consolas" w:hAnsi="Consolas" w:cs="Consolas"/>
+          <w:color w:val="0000FF"/>
+          <w:sz w:val="19"/>
+          <w:szCs w:val="19"/>
+        </w:rPr>
+        <w:t>true</w:t>
+      </w:r>
+      <w:proofErr w:type="spellEnd"/>
+      <w:r>
+        <w:rPr>
+          <w:rFonts w:ascii="Consolas" w:hAnsi="Consolas" w:cs="Consolas"/>
+          <w:sz w:val="19"/>
+          <w:szCs w:val="19"/>
+        </w:rPr>
+        <w:t>;</w:t>
+      </w:r>
+    </w:p>
+    <w:p>
+      <w:pPr>
+        <w:autoSpaceDE w:val="0"/>
+        <w:autoSpaceDN w:val="0"/>
+        <w:adjustRightInd w:val="0"/>
+        <w:spacing w:after="0" w:line="240" w:lineRule="auto"/>
+        <w:rPr>
+          <w:rFonts w:ascii="Consolas" w:hAnsi="Consolas" w:cs="Consolas"/>
+          <w:sz w:val="19"/>
+          <w:szCs w:val="19"/>
+        </w:rPr>
+      </w:pPr>
+      <w:r>
+        <w:rPr>
+          <w:rFonts w:ascii="Consolas" w:hAnsi="Consolas" w:cs="Consolas"/>
+          <w:sz w:val="19"/>
+          <w:szCs w:val="19"/>
+        </w:rPr>
+        <w:t xml:space="preserve">        }</w:t>
+      </w:r>
+    </w:p>
+    <w:p>
+      <w:pPr>
+        <w:rPr>
+          <w:lang w:val="en-GB"/>
+        </w:rPr>
+      </w:pPr>
+    </w:p>
+    <w:p>
+      <w:pPr>
+        <w:rPr>
+          <w:lang w:val="en-GB"/>
+        </w:rPr>
+      </w:pPr>
+    </w:p>
+    <w:p>
+      <w:pPr>
+        <w:rPr>
+          <w:lang w:val="en-GB"/>
+        </w:rPr>
+      </w:pPr>
+    </w:p>
+    <w:p>
+      <w:pPr>
         <w:rPr>
           <w:lang w:val="en-GB"/>
         </w:rPr>
@@ -642,7 +3361,20 @@
           <w:lang w:val="en-GB"/>
         </w:rPr>
         <w:br/>
-        <w:t>Shaders which manipulate noise Textures</w:t>
+      </w:r>
+      <w:proofErr w:type="spellStart"/>
+      <w:r>
+        <w:rPr>
+          <w:lang w:val="en-GB"/>
+        </w:rPr>
+        <w:t>Shaders</w:t>
+      </w:r>
+      <w:proofErr w:type="spellEnd"/>
+      <w:r>
+        <w:rPr>
+          <w:lang w:val="en-GB"/>
+        </w:rPr>
+        <w:t xml:space="preserve"> which manipulate noise Textures</w:t>
       </w:r>
       <w:r>
         <w:rPr>
@@ -655,12 +3387,6 @@
           <w:lang w:val="en-GB"/>
         </w:rPr>
         <w:br/>
-      </w:r>
-      <w:r>
-        <w:rPr>
-          <w:lang w:val="en-GB"/>
-        </w:rPr>
-        <w:lastRenderedPageBreak/>
         <w:t>Just set a plane at certain position with a transparent texture, which is always facing towards the player.</w:t>
       </w:r>
     </w:p>
@@ -724,7 +3450,21 @@
         <w:rPr>
           <w:lang w:val="en-GB"/>
         </w:rPr>
-        <w:t xml:space="preserve">Van Verth, J.M. and Bishop, L.M. (2008) </w:t>
+        <w:t xml:space="preserve">Van </w:t>
+      </w:r>
+      <w:proofErr w:type="spellStart"/>
+      <w:r>
+        <w:rPr>
+          <w:lang w:val="en-GB"/>
+        </w:rPr>
+        <w:t>Verth</w:t>
+      </w:r>
+      <w:proofErr w:type="spellEnd"/>
+      <w:r>
+        <w:rPr>
+          <w:lang w:val="en-GB"/>
+        </w:rPr>
+        <w:t xml:space="preserve">, J.M. and Bishop, L.M. (2008) </w:t>
       </w:r>
       <w:r>
         <w:rPr>
@@ -738,7 +3478,21 @@
         <w:rPr>
           <w:lang w:val="en-GB"/>
         </w:rPr>
-        <w:t>. 2nd edn. Amsterdam: Taylor &amp; Francis.</w:t>
+        <w:t xml:space="preserve">. 2nd </w:t>
+      </w:r>
+      <w:proofErr w:type="spellStart"/>
+      <w:r>
+        <w:rPr>
+          <w:lang w:val="en-GB"/>
+        </w:rPr>
+        <w:t>edn</w:t>
+      </w:r>
+      <w:proofErr w:type="spellEnd"/>
+      <w:r>
+        <w:rPr>
+          <w:lang w:val="en-GB"/>
+        </w:rPr>
+        <w:t>. Amsterdam: Taylor &amp; Francis.</w:t>
       </w:r>
     </w:p>
     <w:p>

</xml_diff>